<commit_message>
Adding fastener and correcting bugs in model
</commit_message>
<xml_diff>
--- a/05-Tests_documentation/04-Propulsion/TWR.2A.4.02.00.000_Tank/Pressure proof test of an oxidizer tank checklist.docx
+++ b/05-Tests_documentation/04-Propulsion/TWR.2A.4.02.00.000_Tank/Pressure proof test of an oxidizer tank checklist.docx
@@ -4,7 +4,7 @@
   <w:body>
     <w:tbl>
       <w:tblPr>
-        <w:tblStyle w:val="TableGrid"/>
+        <w:tblStyle w:val="Tabela-Siatka"/>
         <w:tblW w:w="0" w:type="auto"/>
         <w:tblBorders>
           <w:top w:val="none" w:sz="0" w:space="0" w:color="auto"/>
@@ -17,13 +17,13 @@
         <w:tblLook w:val="04A0" w:firstRow="1" w:lastRow="0" w:firstColumn="1" w:lastColumn="0" w:noHBand="0" w:noVBand="1"/>
       </w:tblPr>
       <w:tblGrid>
-        <w:gridCol w:w="1794"/>
-        <w:gridCol w:w="277"/>
+        <w:gridCol w:w="1801"/>
+        <w:gridCol w:w="222"/>
         <w:gridCol w:w="3358"/>
         <w:gridCol w:w="1724"/>
-        <w:gridCol w:w="1246"/>
-        <w:gridCol w:w="277"/>
-        <w:gridCol w:w="1790"/>
+        <w:gridCol w:w="1322"/>
+        <w:gridCol w:w="222"/>
+        <w:gridCol w:w="1801"/>
       </w:tblGrid>
       <w:tr>
         <w:trPr>
@@ -256,8 +256,21 @@
             <w:pPr>
               <w:jc w:val="right"/>
             </w:pPr>
-            <w:r>
-              <w:t>Main author:</w:t>
+            <w:proofErr w:type="spellStart"/>
+            <w:r>
+              <w:t>Main</w:t>
+            </w:r>
+            <w:proofErr w:type="spellEnd"/>
+            <w:r>
+              <w:t xml:space="preserve"> </w:t>
+            </w:r>
+            <w:proofErr w:type="spellStart"/>
+            <w:r>
+              <w:t>author</w:t>
+            </w:r>
+            <w:proofErr w:type="spellEnd"/>
+            <w:r>
+              <w:t>:</w:t>
             </w:r>
           </w:p>
         </w:tc>
@@ -280,8 +293,13 @@
             <w:sdtContent>
               <w:p>
                 <w:r>
-                  <w:t>Pavel Chernenko</w:t>
+                  <w:t xml:space="preserve">Pavel </w:t>
                 </w:r>
+                <w:proofErr w:type="spellStart"/>
+                <w:r>
+                  <w:t>Chernenko</w:t>
+                </w:r>
+                <w:proofErr w:type="spellEnd"/>
               </w:p>
             </w:sdtContent>
           </w:sdt>
@@ -301,8 +319,13 @@
             <w:r>
               <w:t xml:space="preserve"> </w:t>
             </w:r>
-            <w:r>
-              <w:t>author(s):</w:t>
+            <w:proofErr w:type="spellStart"/>
+            <w:r>
+              <w:t>author</w:t>
+            </w:r>
+            <w:proofErr w:type="spellEnd"/>
+            <w:r>
+              <w:t>(s):</w:t>
             </w:r>
           </w:p>
         </w:tc>
@@ -330,8 +353,13 @@
             <w:pPr>
               <w:jc w:val="right"/>
             </w:pPr>
-            <w:r>
-              <w:t>Date:</w:t>
+            <w:proofErr w:type="spellStart"/>
+            <w:r>
+              <w:t>Date</w:t>
+            </w:r>
+            <w:proofErr w:type="spellEnd"/>
+            <w:r>
+              <w:t>:</w:t>
             </w:r>
           </w:p>
         </w:tc>
@@ -417,8 +445,21 @@
             <w:pPr>
               <w:jc w:val="right"/>
             </w:pPr>
-            <w:r>
-              <w:t>Number of pages:</w:t>
+            <w:proofErr w:type="spellStart"/>
+            <w:r>
+              <w:t>Number</w:t>
+            </w:r>
+            <w:proofErr w:type="spellEnd"/>
+            <w:r>
+              <w:t xml:space="preserve"> of </w:t>
+            </w:r>
+            <w:proofErr w:type="spellStart"/>
+            <w:r>
+              <w:t>pages</w:t>
+            </w:r>
+            <w:proofErr w:type="spellEnd"/>
+            <w:r>
+              <w:t>:</w:t>
             </w:r>
           </w:p>
         </w:tc>
@@ -658,7 +699,7 @@
     <w:p/>
     <w:tbl>
       <w:tblPr>
-        <w:tblStyle w:val="TableGrid"/>
+        <w:tblStyle w:val="Tabela-Siatka"/>
         <w:tblW w:w="5000" w:type="pct"/>
         <w:tblBorders>
           <w:top w:val="none" w:sz="0" w:space="0" w:color="auto"/>
@@ -780,9 +821,11 @@
                 <w:pPr>
                   <w:jc w:val="center"/>
                 </w:pPr>
+                <w:proofErr w:type="spellStart"/>
                 <w:r>
                   <w:t>Checklist</w:t>
                 </w:r>
+                <w:proofErr w:type="spellEnd"/>
               </w:p>
             </w:sdtContent>
           </w:sdt>
@@ -838,7 +881,21 @@
                   <w:rPr>
                     <w:lang w:val="en-US"/>
                   </w:rPr>
-                  <w:t>The following dokument provides a checklist of correctly done pressure tests of a</w:t>
+                  <w:t xml:space="preserve">The following </w:t>
+                </w:r>
+                <w:proofErr w:type="spellStart"/>
+                <w:r>
+                  <w:rPr>
+                    <w:lang w:val="en-US"/>
+                  </w:rPr>
+                  <w:t>dokument</w:t>
+                </w:r>
+                <w:proofErr w:type="spellEnd"/>
+                <w:r>
+                  <w:rPr>
+                    <w:lang w:val="en-US"/>
+                  </w:rPr>
+                  <w:t xml:space="preserve"> provides a checklist of correctly done pressure tests of a</w:t>
                 </w:r>
                 <w:r>
                   <w:rPr>
@@ -1111,6 +1168,7 @@
                 <w:szCs w:val="24"/>
               </w:rPr>
             </w:pPr>
+            <w:proofErr w:type="spellStart"/>
             <w:r>
               <w:rPr>
                 <w:b/>
@@ -1118,7 +1176,17 @@
                 <w:sz w:val="24"/>
                 <w:szCs w:val="24"/>
               </w:rPr>
-              <w:t>Date (YYYY-MM-DD):</w:t>
+              <w:t>Date</w:t>
+            </w:r>
+            <w:proofErr w:type="spellEnd"/>
+            <w:r>
+              <w:rPr>
+                <w:b/>
+                <w:bCs/>
+                <w:sz w:val="24"/>
+                <w:szCs w:val="24"/>
+              </w:rPr>
+              <w:t xml:space="preserve"> (YYYY-MM-DD):</w:t>
             </w:r>
           </w:p>
           <w:p>
@@ -1291,7 +1359,17 @@
                 <w:szCs w:val="24"/>
                 <w:lang w:val="en-US"/>
               </w:rPr>
-              <w:t xml:space="preserve"> 012</w:t>
+              <w:t xml:space="preserve"> 01</w:t>
+            </w:r>
+            <w:r>
+              <w:rPr>
+                <w:b/>
+                <w:bCs/>
+                <w:sz w:val="24"/>
+                <w:szCs w:val="24"/>
+                <w:lang w:val="en-US"/>
+              </w:rPr>
+              <w:t>1</w:t>
             </w:r>
           </w:p>
           <w:p>
@@ -1495,11 +1573,9 @@
                 <w:szCs w:val="24"/>
                 <w:lang w:val="en-US"/>
               </w:rPr>
-              <w:t>116 Bar</w:t>
-            </w:r>
-          </w:p>
-          <w:p>
-            <w:pPr>
+              <w:t>90</w:t>
+            </w:r>
+            <w:r>
               <w:rPr>
                 <w:b/>
                 <w:bCs/>
@@ -1507,14 +1583,9 @@
                 <w:szCs w:val="24"/>
                 <w:lang w:val="en-US"/>
               </w:rPr>
-            </w:pPr>
-          </w:p>
-        </w:tc>
-        <w:tc>
-          <w:tcPr>
-            <w:tcW w:w="4924" w:type="dxa"/>
-            <w:gridSpan w:val="4"/>
-          </w:tcPr>
+              <w:t xml:space="preserve"> Bar</w:t>
+            </w:r>
+          </w:p>
           <w:p>
             <w:pPr>
               <w:rPr>
@@ -1525,7 +1596,15 @@
                 <w:lang w:val="en-US"/>
               </w:rPr>
             </w:pPr>
-            <w:r>
+          </w:p>
+        </w:tc>
+        <w:tc>
+          <w:tcPr>
+            <w:tcW w:w="4924" w:type="dxa"/>
+            <w:gridSpan w:val="4"/>
+          </w:tcPr>
+          <w:p>
+            <w:pPr>
               <w:rPr>
                 <w:b/>
                 <w:bCs/>
@@ -1533,8 +1612,7 @@
                 <w:szCs w:val="24"/>
                 <w:lang w:val="en-US"/>
               </w:rPr>
-              <w:t>Work time:</w:t>
-            </w:r>
+            </w:pPr>
             <w:r>
               <w:rPr>
                 <w:b/>
@@ -1543,7 +1621,7 @@
                 <w:szCs w:val="24"/>
                 <w:lang w:val="en-US"/>
               </w:rPr>
-              <w:t xml:space="preserve"> </w:t>
+              <w:t>Work time:</w:t>
             </w:r>
             <w:r>
               <w:rPr>
@@ -1553,7 +1631,37 @@
                 <w:szCs w:val="24"/>
                 <w:lang w:val="en-US"/>
               </w:rPr>
-              <w:t>1 hour</w:t>
+              <w:t xml:space="preserve"> </w:t>
+            </w:r>
+            <w:r>
+              <w:rPr>
+                <w:b/>
+                <w:bCs/>
+                <w:sz w:val="24"/>
+                <w:szCs w:val="24"/>
+                <w:lang w:val="en-US"/>
+              </w:rPr>
+              <w:t>3</w:t>
+            </w:r>
+            <w:r>
+              <w:rPr>
+                <w:b/>
+                <w:bCs/>
+                <w:sz w:val="24"/>
+                <w:szCs w:val="24"/>
+                <w:lang w:val="en-US"/>
+              </w:rPr>
+              <w:t xml:space="preserve"> hour</w:t>
+            </w:r>
+            <w:r>
+              <w:rPr>
+                <w:b/>
+                <w:bCs/>
+                <w:sz w:val="24"/>
+                <w:szCs w:val="24"/>
+                <w:lang w:val="en-US"/>
+              </w:rPr>
+              <w:t>s</w:t>
             </w:r>
           </w:p>
           <w:p>
@@ -1879,51 +1987,47 @@
                 <w:sz w:val="24"/>
                 <w:szCs w:val="24"/>
               </w:rPr>
-              <w:t>Time of activity</w:t>
-            </w:r>
-          </w:p>
-        </w:tc>
-        <w:tc>
-          <w:tcPr>
-            <w:tcW w:w="1734" w:type="dxa"/>
-            <w:vAlign w:val="center"/>
-          </w:tcPr>
-          <w:p>
-            <w:pPr>
-              <w:jc w:val="center"/>
+              <w:t xml:space="preserve">Time of </w:t>
+            </w:r>
+            <w:proofErr w:type="spellStart"/>
+            <w:r>
               <w:rPr>
                 <w:b/>
                 <w:bCs/>
                 <w:sz w:val="24"/>
                 <w:szCs w:val="24"/>
               </w:rPr>
-            </w:pPr>
-            <w:r>
+              <w:t>activity</w:t>
+            </w:r>
+            <w:proofErr w:type="spellEnd"/>
+          </w:p>
+        </w:tc>
+        <w:tc>
+          <w:tcPr>
+            <w:tcW w:w="1734" w:type="dxa"/>
+            <w:vAlign w:val="center"/>
+          </w:tcPr>
+          <w:p>
+            <w:pPr>
+              <w:jc w:val="center"/>
               <w:rPr>
                 <w:b/>
                 <w:bCs/>
                 <w:sz w:val="24"/>
                 <w:szCs w:val="24"/>
               </w:rPr>
-              <w:t>Local time</w:t>
-            </w:r>
-          </w:p>
-        </w:tc>
-        <w:tc>
-          <w:tcPr>
-            <w:tcW w:w="859" w:type="dxa"/>
-            <w:vAlign w:val="center"/>
-          </w:tcPr>
-          <w:p>
-            <w:pPr>
-              <w:jc w:val="center"/>
+            </w:pPr>
+            <w:proofErr w:type="spellStart"/>
+            <w:r>
               <w:rPr>
                 <w:b/>
                 <w:bCs/>
                 <w:sz w:val="24"/>
                 <w:szCs w:val="24"/>
               </w:rPr>
-            </w:pPr>
+              <w:t>Local</w:t>
+            </w:r>
+            <w:proofErr w:type="spellEnd"/>
             <w:r>
               <w:rPr>
                 <w:b/>
@@ -1931,62 +2035,101 @@
                 <w:sz w:val="24"/>
                 <w:szCs w:val="24"/>
               </w:rPr>
-              <w:t>Status</w:t>
-            </w:r>
-          </w:p>
-        </w:tc>
-        <w:tc>
-          <w:tcPr>
-            <w:tcW w:w="2691" w:type="dxa"/>
-            <w:gridSpan w:val="2"/>
-            <w:vAlign w:val="center"/>
-          </w:tcPr>
-          <w:p>
-            <w:pPr>
-              <w:jc w:val="center"/>
+              <w:t xml:space="preserve"> </w:t>
+            </w:r>
+            <w:proofErr w:type="spellStart"/>
+            <w:r>
               <w:rPr>
                 <w:b/>
                 <w:bCs/>
                 <w:sz w:val="24"/>
                 <w:szCs w:val="24"/>
               </w:rPr>
-            </w:pPr>
-            <w:r>
+              <w:t>time</w:t>
+            </w:r>
+            <w:proofErr w:type="spellEnd"/>
+          </w:p>
+        </w:tc>
+        <w:tc>
+          <w:tcPr>
+            <w:tcW w:w="859" w:type="dxa"/>
+            <w:vAlign w:val="center"/>
+          </w:tcPr>
+          <w:p>
+            <w:pPr>
+              <w:jc w:val="center"/>
               <w:rPr>
                 <w:b/>
                 <w:bCs/>
                 <w:sz w:val="24"/>
                 <w:szCs w:val="24"/>
               </w:rPr>
-              <w:t>Activity</w:t>
-            </w:r>
-          </w:p>
-        </w:tc>
-        <w:tc>
-          <w:tcPr>
-            <w:tcW w:w="2233" w:type="dxa"/>
-            <w:gridSpan w:val="2"/>
-            <w:vAlign w:val="center"/>
-          </w:tcPr>
-          <w:p>
-            <w:pPr>
-              <w:jc w:val="center"/>
+            </w:pPr>
+            <w:r>
               <w:rPr>
                 <w:b/>
                 <w:bCs/>
                 <w:sz w:val="24"/>
                 <w:szCs w:val="24"/>
               </w:rPr>
-            </w:pPr>
-            <w:r>
+              <w:t>Status</w:t>
+            </w:r>
+          </w:p>
+        </w:tc>
+        <w:tc>
+          <w:tcPr>
+            <w:tcW w:w="2691" w:type="dxa"/>
+            <w:gridSpan w:val="2"/>
+            <w:vAlign w:val="center"/>
+          </w:tcPr>
+          <w:p>
+            <w:pPr>
+              <w:jc w:val="center"/>
               <w:rPr>
                 <w:b/>
                 <w:bCs/>
                 <w:sz w:val="24"/>
                 <w:szCs w:val="24"/>
               </w:rPr>
+            </w:pPr>
+            <w:r>
+              <w:rPr>
+                <w:b/>
+                <w:bCs/>
+                <w:sz w:val="24"/>
+                <w:szCs w:val="24"/>
+              </w:rPr>
+              <w:t>Activity</w:t>
+            </w:r>
+          </w:p>
+        </w:tc>
+        <w:tc>
+          <w:tcPr>
+            <w:tcW w:w="2233" w:type="dxa"/>
+            <w:gridSpan w:val="2"/>
+            <w:vAlign w:val="center"/>
+          </w:tcPr>
+          <w:p>
+            <w:pPr>
+              <w:jc w:val="center"/>
+              <w:rPr>
+                <w:b/>
+                <w:bCs/>
+                <w:sz w:val="24"/>
+                <w:szCs w:val="24"/>
+              </w:rPr>
+            </w:pPr>
+            <w:proofErr w:type="spellStart"/>
+            <w:r>
+              <w:rPr>
+                <w:b/>
+                <w:bCs/>
+                <w:sz w:val="24"/>
+                <w:szCs w:val="24"/>
+              </w:rPr>
               <w:t>Comments</w:t>
             </w:r>
+            <w:proofErr w:type="spellEnd"/>
           </w:p>
         </w:tc>
       </w:tr>
@@ -3748,7 +3891,13 @@
               <w:rPr>
                 <w:lang w:val="en-US"/>
               </w:rPr>
-              <w:t>87 Bar</w:t>
+              <w:t>90</w:t>
+            </w:r>
+            <w:r>
+              <w:rPr>
+                <w:lang w:val="en-US"/>
+              </w:rPr>
+              <w:t xml:space="preserve"> Bar</w:t>
             </w:r>
             <w:r>
               <w:rPr>
@@ -3845,7 +3994,13 @@
               <w:rPr>
                 <w:lang w:val="en-US"/>
               </w:rPr>
-              <w:t>87 Bar</w:t>
+              <w:t>90</w:t>
+            </w:r>
+            <w:r>
+              <w:rPr>
+                <w:lang w:val="en-US"/>
+              </w:rPr>
+              <w:t xml:space="preserve"> Bar</w:t>
             </w:r>
             <w:r>
               <w:rPr>
@@ -3857,13 +4012,13 @@
               <w:rPr>
                 <w:lang w:val="en-US"/>
               </w:rPr>
-              <w:t>9</w:t>
-            </w:r>
-            <w:r>
-              <w:rPr>
-                <w:lang w:val="en-US"/>
-              </w:rPr>
-              <w:t xml:space="preserve">0 </w:t>
+              <w:t>180</w:t>
+            </w:r>
+            <w:r>
+              <w:rPr>
+                <w:lang w:val="en-US"/>
+              </w:rPr>
+              <w:t xml:space="preserve"> </w:t>
             </w:r>
             <w:r>
               <w:rPr>
@@ -4687,7 +4842,7 @@
           </w:p>
           <w:tbl>
             <w:tblPr>
-              <w:tblStyle w:val="TableGrid"/>
+              <w:tblStyle w:val="Tabela-Siatka"/>
               <w:tblW w:w="0" w:type="auto"/>
               <w:tblLayout w:type="fixed"/>
               <w:tblLook w:val="04A0" w:firstRow="1" w:lastRow="0" w:firstColumn="1" w:lastColumn="0" w:noHBand="0" w:noVBand="1"/>
@@ -5330,7 +5485,7 @@
 <w:ftr xmlns:wpc="http://schemas.microsoft.com/office/word/2010/wordprocessingCanvas" xmlns:cx="http://schemas.microsoft.com/office/drawing/2014/chartex" xmlns:cx1="http://schemas.microsoft.com/office/drawing/2015/9/8/chartex" xmlns:cx2="http://schemas.microsoft.com/office/drawing/2015/10/21/chartex" xmlns:cx3="http://schemas.microsoft.com/office/drawing/2016/5/9/chartex" xmlns:cx4="http://schemas.microsoft.com/office/drawing/2016/5/10/chartex" xmlns:cx5="http://schemas.microsoft.com/office/drawing/2016/5/11/chartex" xmlns:cx6="http://schemas.microsoft.com/office/drawing/2016/5/12/chartex" xmlns:cx7="http://schemas.microsoft.com/office/drawing/2016/5/13/chartex" xmlns:cx8="http://schemas.microsoft.com/office/drawing/2016/5/14/chartex" xmlns:mc="http://schemas.openxmlformats.org/markup-compatibility/2006" xmlns:aink="http://schemas.microsoft.com/office/drawing/2016/ink" xmlns:am3d="http://schemas.microsoft.com/office/drawing/2017/model3d" xmlns:o="urn:schemas-microsoft-com:office:office" xmlns:oel="http://schemas.microsoft.com/office/2019/extlst" xmlns:r="http://schemas.openxmlformats.org/officeDocument/2006/relationships" xmlns:m="http://schemas.openxmlformats.org/officeDocument/2006/math" xmlns:v="urn:schemas-microsoft-com:vml" xmlns:wp14="http://schemas.microsoft.com/office/word/2010/wordprocessingDrawing" xmlns:wp="http://schemas.openxmlformats.org/drawingml/2006/wordprocessingDrawing" xmlns:w10="urn:schemas-microsoft-com:office:word" xmlns:w="http://schemas.openxmlformats.org/wordprocessingml/2006/main" xmlns:w14="http://schemas.microsoft.com/office/word/2010/wordml" xmlns:w15="http://schemas.microsoft.com/office/word/2012/wordml" xmlns:w16cex="http://schemas.microsoft.com/office/word/2018/wordml/cex" xmlns:w16cid="http://schemas.microsoft.com/office/word/2016/wordml/cid" xmlns:w16="http://schemas.microsoft.com/office/word/2018/wordml" xmlns:w16sdtdh="http://schemas.microsoft.com/office/word/2020/wordml/sdtdatahash" xmlns:w16se="http://schemas.microsoft.com/office/word/2015/wordml/symex" xmlns:wpg="http://schemas.microsoft.com/office/word/2010/wordprocessingGroup" xmlns:wpi="http://schemas.microsoft.com/office/word/2010/wordprocessingInk" xmlns:wne="http://schemas.microsoft.com/office/word/2006/wordml" xmlns:wps="http://schemas.microsoft.com/office/word/2010/wordprocessingShape" mc:Ignorable="w14 w15 w16se w16cid w16 w16cex w16sdtdh wp14">
   <w:tbl>
     <w:tblPr>
-      <w:tblStyle w:val="TableGrid"/>
+      <w:tblStyle w:val="Tabela-Siatka"/>
       <w:tblW w:w="9746" w:type="dxa"/>
       <w:tblInd w:w="-5" w:type="dxa"/>
       <w:tblBorders>
@@ -5358,7 +5513,7 @@
         </w:tcPr>
         <w:p>
           <w:pPr>
-            <w:pStyle w:val="Footer"/>
+            <w:pStyle w:val="Stopka"/>
             <w:jc w:val="both"/>
             <w:rPr>
               <w:color w:val="AEAAAA" w:themeColor="background2" w:themeShade="BF"/>
@@ -5420,7 +5575,7 @@
         </w:tcPr>
         <w:p>
           <w:pPr>
-            <w:pStyle w:val="Footer"/>
+            <w:pStyle w:val="Stopka"/>
             <w:jc w:val="center"/>
             <w:rPr>
               <w:color w:val="767171" w:themeColor="background2" w:themeShade="80"/>
@@ -5437,7 +5592,7 @@
         </w:tcPr>
         <w:p>
           <w:pPr>
-            <w:pStyle w:val="Footer"/>
+            <w:pStyle w:val="Stopka"/>
             <w:jc w:val="right"/>
             <w:rPr>
               <w:b/>
@@ -5477,7 +5632,7 @@
           <w:sdtContent>
             <w:p>
               <w:pPr>
-                <w:pStyle w:val="Footer"/>
+                <w:pStyle w:val="Stopka"/>
                 <w:jc w:val="right"/>
                 <w:rPr>
                   <w:color w:val="D0CECE" w:themeColor="background2" w:themeShade="E6"/>
@@ -5501,7 +5656,7 @@
   </w:tbl>
   <w:p>
     <w:pPr>
-      <w:pStyle w:val="Footer"/>
+      <w:pStyle w:val="Stopka"/>
       <w:rPr>
         <w:sz w:val="2"/>
         <w:szCs w:val="2"/>
@@ -5516,7 +5671,7 @@
 <w:ftr xmlns:wpc="http://schemas.microsoft.com/office/word/2010/wordprocessingCanvas" xmlns:cx="http://schemas.microsoft.com/office/drawing/2014/chartex" xmlns:cx1="http://schemas.microsoft.com/office/drawing/2015/9/8/chartex" xmlns:cx2="http://schemas.microsoft.com/office/drawing/2015/10/21/chartex" xmlns:cx3="http://schemas.microsoft.com/office/drawing/2016/5/9/chartex" xmlns:cx4="http://schemas.microsoft.com/office/drawing/2016/5/10/chartex" xmlns:cx5="http://schemas.microsoft.com/office/drawing/2016/5/11/chartex" xmlns:cx6="http://schemas.microsoft.com/office/drawing/2016/5/12/chartex" xmlns:cx7="http://schemas.microsoft.com/office/drawing/2016/5/13/chartex" xmlns:cx8="http://schemas.microsoft.com/office/drawing/2016/5/14/chartex" xmlns:mc="http://schemas.openxmlformats.org/markup-compatibility/2006" xmlns:aink="http://schemas.microsoft.com/office/drawing/2016/ink" xmlns:am3d="http://schemas.microsoft.com/office/drawing/2017/model3d" xmlns:o="urn:schemas-microsoft-com:office:office" xmlns:oel="http://schemas.microsoft.com/office/2019/extlst" xmlns:r="http://schemas.openxmlformats.org/officeDocument/2006/relationships" xmlns:m="http://schemas.openxmlformats.org/officeDocument/2006/math" xmlns:v="urn:schemas-microsoft-com:vml" xmlns:wp14="http://schemas.microsoft.com/office/word/2010/wordprocessingDrawing" xmlns:wp="http://schemas.openxmlformats.org/drawingml/2006/wordprocessingDrawing" xmlns:w10="urn:schemas-microsoft-com:office:word" xmlns:w="http://schemas.openxmlformats.org/wordprocessingml/2006/main" xmlns:w14="http://schemas.microsoft.com/office/word/2010/wordml" xmlns:w15="http://schemas.microsoft.com/office/word/2012/wordml" xmlns:w16cex="http://schemas.microsoft.com/office/word/2018/wordml/cex" xmlns:w16cid="http://schemas.microsoft.com/office/word/2016/wordml/cid" xmlns:w16="http://schemas.microsoft.com/office/word/2018/wordml" xmlns:w16sdtdh="http://schemas.microsoft.com/office/word/2020/wordml/sdtdatahash" xmlns:w16se="http://schemas.microsoft.com/office/word/2015/wordml/symex" xmlns:wpg="http://schemas.microsoft.com/office/word/2010/wordprocessingGroup" xmlns:wpi="http://schemas.microsoft.com/office/word/2010/wordprocessingInk" xmlns:wne="http://schemas.microsoft.com/office/word/2006/wordml" xmlns:wps="http://schemas.microsoft.com/office/word/2010/wordprocessingShape" mc:Ignorable="w14 w15 w16se w16cid w16 w16cex w16sdtdh wp14">
   <w:tbl>
     <w:tblPr>
-      <w:tblStyle w:val="TableGrid"/>
+      <w:tblStyle w:val="Tabela-Siatka"/>
       <w:tblW w:w="9746" w:type="dxa"/>
       <w:tblInd w:w="-5" w:type="dxa"/>
       <w:tblBorders>
@@ -5544,7 +5699,7 @@
         </w:tcPr>
         <w:p>
           <w:pPr>
-            <w:pStyle w:val="Footer"/>
+            <w:pStyle w:val="Stopka"/>
             <w:rPr>
               <w:b/>
               <w:bCs/>
@@ -5583,7 +5738,7 @@
           <w:sdtContent>
             <w:p>
               <w:pPr>
-                <w:pStyle w:val="Footer"/>
+                <w:pStyle w:val="Stopka"/>
                 <w:rPr>
                   <w:color w:val="AEAAAA" w:themeColor="background2" w:themeShade="BF"/>
                   <w:sz w:val="16"/>
@@ -5610,7 +5765,7 @@
         </w:tcPr>
         <w:p>
           <w:pPr>
-            <w:pStyle w:val="Footer"/>
+            <w:pStyle w:val="Stopka"/>
             <w:jc w:val="center"/>
             <w:rPr>
               <w:color w:val="767171" w:themeColor="background2" w:themeShade="80"/>
@@ -5627,7 +5782,7 @@
         </w:tcPr>
         <w:p>
           <w:pPr>
-            <w:pStyle w:val="Footer"/>
+            <w:pStyle w:val="Stopka"/>
             <w:jc w:val="both"/>
             <w:rPr>
               <w:color w:val="D0CECE" w:themeColor="background2" w:themeShade="E6"/>
@@ -5669,7 +5824,7 @@
   </w:tbl>
   <w:p>
     <w:pPr>
-      <w:pStyle w:val="Footer"/>
+      <w:pStyle w:val="Stopka"/>
       <w:rPr>
         <w:sz w:val="2"/>
         <w:szCs w:val="2"/>
@@ -5709,7 +5864,7 @@
 <w:hdr xmlns:wpc="http://schemas.microsoft.com/office/word/2010/wordprocessingCanvas" xmlns:cx="http://schemas.microsoft.com/office/drawing/2014/chartex" xmlns:cx1="http://schemas.microsoft.com/office/drawing/2015/9/8/chartex" xmlns:cx2="http://schemas.microsoft.com/office/drawing/2015/10/21/chartex" xmlns:cx3="http://schemas.microsoft.com/office/drawing/2016/5/9/chartex" xmlns:cx4="http://schemas.microsoft.com/office/drawing/2016/5/10/chartex" xmlns:cx5="http://schemas.microsoft.com/office/drawing/2016/5/11/chartex" xmlns:cx6="http://schemas.microsoft.com/office/drawing/2016/5/12/chartex" xmlns:cx7="http://schemas.microsoft.com/office/drawing/2016/5/13/chartex" xmlns:cx8="http://schemas.microsoft.com/office/drawing/2016/5/14/chartex" xmlns:mc="http://schemas.openxmlformats.org/markup-compatibility/2006" xmlns:aink="http://schemas.microsoft.com/office/drawing/2016/ink" xmlns:am3d="http://schemas.microsoft.com/office/drawing/2017/model3d" xmlns:o="urn:schemas-microsoft-com:office:office" xmlns:oel="http://schemas.microsoft.com/office/2019/extlst" xmlns:r="http://schemas.openxmlformats.org/officeDocument/2006/relationships" xmlns:m="http://schemas.openxmlformats.org/officeDocument/2006/math" xmlns:v="urn:schemas-microsoft-com:vml" xmlns:wp14="http://schemas.microsoft.com/office/word/2010/wordprocessingDrawing" xmlns:wp="http://schemas.openxmlformats.org/drawingml/2006/wordprocessingDrawing" xmlns:w10="urn:schemas-microsoft-com:office:word" xmlns:w="http://schemas.openxmlformats.org/wordprocessingml/2006/main" xmlns:w14="http://schemas.microsoft.com/office/word/2010/wordml" xmlns:w15="http://schemas.microsoft.com/office/word/2012/wordml" xmlns:w16cex="http://schemas.microsoft.com/office/word/2018/wordml/cex" xmlns:w16cid="http://schemas.microsoft.com/office/word/2016/wordml/cid" xmlns:w16="http://schemas.microsoft.com/office/word/2018/wordml" xmlns:w16sdtdh="http://schemas.microsoft.com/office/word/2020/wordml/sdtdatahash" xmlns:w16se="http://schemas.microsoft.com/office/word/2015/wordml/symex" xmlns:wpg="http://schemas.microsoft.com/office/word/2010/wordprocessingGroup" xmlns:wpi="http://schemas.microsoft.com/office/word/2010/wordprocessingInk" xmlns:wne="http://schemas.microsoft.com/office/word/2006/wordml" xmlns:wps="http://schemas.microsoft.com/office/word/2010/wordprocessingShape" mc:Ignorable="w14 w15 w16se w16cid w16 w16cex w16sdtdh wp14">
   <w:tbl>
     <w:tblPr>
-      <w:tblStyle w:val="TableGrid"/>
+      <w:tblStyle w:val="Tabela-Siatka"/>
       <w:tblW w:w="0" w:type="auto"/>
       <w:jc w:val="center"/>
       <w:tblBorders>
@@ -5740,7 +5895,7 @@
         </w:tcPr>
         <w:p>
           <w:pPr>
-            <w:pStyle w:val="Header"/>
+            <w:pStyle w:val="Nagwek"/>
           </w:pPr>
         </w:p>
       </w:tc>
@@ -5750,7 +5905,7 @@
         </w:tcPr>
         <w:p>
           <w:pPr>
-            <w:pStyle w:val="Header"/>
+            <w:pStyle w:val="Nagwek"/>
           </w:pPr>
         </w:p>
       </w:tc>
@@ -5760,7 +5915,7 @@
         </w:tcPr>
         <w:p>
           <w:pPr>
-            <w:pStyle w:val="Header"/>
+            <w:pStyle w:val="Nagwek"/>
           </w:pPr>
         </w:p>
       </w:tc>
@@ -5772,7 +5927,7 @@
         </w:tcPr>
         <w:p>
           <w:pPr>
-            <w:pStyle w:val="Header"/>
+            <w:pStyle w:val="Nagwek"/>
             <w:jc w:val="center"/>
             <w:rPr>
               <w:noProof/>
@@ -5834,7 +5989,7 @@
         </w:tcPr>
         <w:p>
           <w:pPr>
-            <w:pStyle w:val="Header"/>
+            <w:pStyle w:val="Nagwek"/>
             <w:jc w:val="center"/>
             <w:rPr>
               <w:noProof/>
@@ -5896,7 +6051,7 @@
         </w:tcPr>
         <w:p>
           <w:pPr>
-            <w:pStyle w:val="Header"/>
+            <w:pStyle w:val="Nagwek"/>
             <w:jc w:val="center"/>
             <w:rPr>
               <w:noProof/>
@@ -5965,7 +6120,7 @@
         </w:tcPr>
         <w:p>
           <w:pPr>
-            <w:pStyle w:val="Header"/>
+            <w:pStyle w:val="Nagwek"/>
           </w:pPr>
         </w:p>
       </w:tc>
@@ -5975,7 +6130,7 @@
         </w:tcPr>
         <w:p>
           <w:pPr>
-            <w:pStyle w:val="Header"/>
+            <w:pStyle w:val="Nagwek"/>
           </w:pPr>
         </w:p>
       </w:tc>
@@ -5985,7 +6140,7 @@
         </w:tcPr>
         <w:p>
           <w:pPr>
-            <w:pStyle w:val="Header"/>
+            <w:pStyle w:val="Nagwek"/>
           </w:pPr>
         </w:p>
       </w:tc>
@@ -5996,7 +6151,7 @@
         </w:tcPr>
         <w:p>
           <w:pPr>
-            <w:pStyle w:val="Header"/>
+            <w:pStyle w:val="Nagwek"/>
             <w:jc w:val="center"/>
             <w:rPr>
               <w:noProof/>
@@ -6011,7 +6166,7 @@
         </w:tcPr>
         <w:p>
           <w:pPr>
-            <w:pStyle w:val="Header"/>
+            <w:pStyle w:val="Nagwek"/>
             <w:jc w:val="center"/>
             <w:rPr>
               <w:noProof/>
@@ -6026,7 +6181,7 @@
         </w:tcPr>
         <w:p>
           <w:pPr>
-            <w:pStyle w:val="Header"/>
+            <w:pStyle w:val="Nagwek"/>
             <w:jc w:val="center"/>
             <w:rPr>
               <w:noProof/>
@@ -6046,7 +6201,7 @@
         </w:tcPr>
         <w:p>
           <w:pPr>
-            <w:pStyle w:val="Header"/>
+            <w:pStyle w:val="Nagwek"/>
             <w:jc w:val="right"/>
             <w:rPr>
               <w:color w:val="767171" w:themeColor="background2" w:themeShade="80"/>
@@ -6054,13 +6209,23 @@
               <w:szCs w:val="20"/>
             </w:rPr>
           </w:pPr>
+          <w:proofErr w:type="spellStart"/>
           <w:r>
             <w:rPr>
               <w:color w:val="767171" w:themeColor="background2" w:themeShade="80"/>
               <w:sz w:val="20"/>
               <w:szCs w:val="20"/>
             </w:rPr>
-            <w:t>Date:</w:t>
+            <w:t>Date</w:t>
+          </w:r>
+          <w:proofErr w:type="spellEnd"/>
+          <w:r>
+            <w:rPr>
+              <w:color w:val="767171" w:themeColor="background2" w:themeShade="80"/>
+              <w:sz w:val="20"/>
+              <w:szCs w:val="20"/>
+            </w:rPr>
+            <w:t>:</w:t>
           </w:r>
         </w:p>
       </w:tc>
@@ -6089,7 +6254,7 @@
             </w:tcPr>
             <w:p>
               <w:pPr>
-                <w:pStyle w:val="Header"/>
+                <w:pStyle w:val="Nagwek"/>
                 <w:rPr>
                   <w:color w:val="767171" w:themeColor="background2" w:themeShade="80"/>
                   <w:sz w:val="20"/>
@@ -6115,7 +6280,7 @@
         </w:tcPr>
         <w:p>
           <w:pPr>
-            <w:pStyle w:val="Header"/>
+            <w:pStyle w:val="Nagwek"/>
             <w:jc w:val="center"/>
             <w:rPr>
               <w:color w:val="767171" w:themeColor="background2" w:themeShade="80"/>
@@ -6132,7 +6297,7 @@
         </w:tcPr>
         <w:p>
           <w:pPr>
-            <w:pStyle w:val="Header"/>
+            <w:pStyle w:val="Nagwek"/>
             <w:jc w:val="center"/>
             <w:rPr>
               <w:color w:val="767171" w:themeColor="background2" w:themeShade="80"/>
@@ -6149,7 +6314,7 @@
         </w:tcPr>
         <w:p>
           <w:pPr>
-            <w:pStyle w:val="Header"/>
+            <w:pStyle w:val="Nagwek"/>
             <w:jc w:val="center"/>
             <w:rPr>
               <w:color w:val="767171" w:themeColor="background2" w:themeShade="80"/>
@@ -6171,7 +6336,7 @@
         </w:tcPr>
         <w:p>
           <w:pPr>
-            <w:pStyle w:val="Header"/>
+            <w:pStyle w:val="Nagwek"/>
             <w:jc w:val="right"/>
             <w:rPr>
               <w:color w:val="767171" w:themeColor="background2" w:themeShade="80"/>
@@ -6179,13 +6344,41 @@
               <w:szCs w:val="20"/>
             </w:rPr>
           </w:pPr>
+          <w:proofErr w:type="spellStart"/>
           <w:r>
             <w:rPr>
               <w:color w:val="767171" w:themeColor="background2" w:themeShade="80"/>
               <w:sz w:val="20"/>
               <w:szCs w:val="20"/>
             </w:rPr>
-            <w:t>Page/Total pages:</w:t>
+            <w:t>Page</w:t>
+          </w:r>
+          <w:proofErr w:type="spellEnd"/>
+          <w:r>
+            <w:rPr>
+              <w:color w:val="767171" w:themeColor="background2" w:themeShade="80"/>
+              <w:sz w:val="20"/>
+              <w:szCs w:val="20"/>
+            </w:rPr>
+            <w:t xml:space="preserve">/Total </w:t>
+          </w:r>
+          <w:proofErr w:type="spellStart"/>
+          <w:r>
+            <w:rPr>
+              <w:color w:val="767171" w:themeColor="background2" w:themeShade="80"/>
+              <w:sz w:val="20"/>
+              <w:szCs w:val="20"/>
+            </w:rPr>
+            <w:t>pages</w:t>
+          </w:r>
+          <w:proofErr w:type="spellEnd"/>
+          <w:r>
+            <w:rPr>
+              <w:color w:val="767171" w:themeColor="background2" w:themeShade="80"/>
+              <w:sz w:val="20"/>
+              <w:szCs w:val="20"/>
+            </w:rPr>
+            <w:t>:</w:t>
           </w:r>
         </w:p>
       </w:tc>
@@ -6195,7 +6388,7 @@
         </w:tcPr>
         <w:p>
           <w:pPr>
-            <w:pStyle w:val="Header"/>
+            <w:pStyle w:val="Nagwek"/>
             <w:rPr>
               <w:color w:val="767171" w:themeColor="background2" w:themeShade="80"/>
               <w:sz w:val="20"/>
@@ -6301,7 +6494,7 @@
         </w:tcPr>
         <w:p>
           <w:pPr>
-            <w:pStyle w:val="Header"/>
+            <w:pStyle w:val="Nagwek"/>
             <w:rPr>
               <w:color w:val="767171" w:themeColor="background2" w:themeShade="80"/>
               <w:sz w:val="20"/>
@@ -6317,7 +6510,7 @@
         </w:tcPr>
         <w:p>
           <w:pPr>
-            <w:pStyle w:val="Header"/>
+            <w:pStyle w:val="Nagwek"/>
             <w:rPr>
               <w:color w:val="767171" w:themeColor="background2" w:themeShade="80"/>
               <w:sz w:val="20"/>
@@ -6333,7 +6526,7 @@
         </w:tcPr>
         <w:p>
           <w:pPr>
-            <w:pStyle w:val="Header"/>
+            <w:pStyle w:val="Nagwek"/>
             <w:rPr>
               <w:color w:val="767171" w:themeColor="background2" w:themeShade="80"/>
               <w:sz w:val="20"/>
@@ -6355,7 +6548,7 @@
         </w:tcPr>
         <w:p>
           <w:pPr>
-            <w:pStyle w:val="Header"/>
+            <w:pStyle w:val="Nagwek"/>
             <w:jc w:val="right"/>
             <w:rPr>
               <w:sz w:val="8"/>
@@ -6370,7 +6563,7 @@
         </w:tcPr>
         <w:p>
           <w:pPr>
-            <w:pStyle w:val="Header"/>
+            <w:pStyle w:val="Nagwek"/>
             <w:jc w:val="right"/>
             <w:rPr>
               <w:sz w:val="8"/>
@@ -6385,7 +6578,7 @@
         </w:tcPr>
         <w:p>
           <w:pPr>
-            <w:pStyle w:val="Header"/>
+            <w:pStyle w:val="Nagwek"/>
             <w:rPr>
               <w:sz w:val="8"/>
               <w:szCs w:val="8"/>
@@ -6399,7 +6592,7 @@
         </w:tcPr>
         <w:p>
           <w:pPr>
-            <w:pStyle w:val="Header"/>
+            <w:pStyle w:val="Nagwek"/>
             <w:rPr>
               <w:sz w:val="8"/>
               <w:szCs w:val="8"/>
@@ -6413,7 +6606,7 @@
         </w:tcPr>
         <w:p>
           <w:pPr>
-            <w:pStyle w:val="Header"/>
+            <w:pStyle w:val="Nagwek"/>
             <w:rPr>
               <w:sz w:val="8"/>
               <w:szCs w:val="8"/>
@@ -6425,7 +6618,7 @@
   </w:tbl>
   <w:p>
     <w:pPr>
-      <w:pStyle w:val="Header"/>
+      <w:pStyle w:val="Nagwek"/>
     </w:pPr>
   </w:p>
 </w:hdr>
@@ -6435,7 +6628,7 @@
 <w:hdr xmlns:wpc="http://schemas.microsoft.com/office/word/2010/wordprocessingCanvas" xmlns:cx="http://schemas.microsoft.com/office/drawing/2014/chartex" xmlns:cx1="http://schemas.microsoft.com/office/drawing/2015/9/8/chartex" xmlns:cx2="http://schemas.microsoft.com/office/drawing/2015/10/21/chartex" xmlns:cx3="http://schemas.microsoft.com/office/drawing/2016/5/9/chartex" xmlns:cx4="http://schemas.microsoft.com/office/drawing/2016/5/10/chartex" xmlns:cx5="http://schemas.microsoft.com/office/drawing/2016/5/11/chartex" xmlns:cx6="http://schemas.microsoft.com/office/drawing/2016/5/12/chartex" xmlns:cx7="http://schemas.microsoft.com/office/drawing/2016/5/13/chartex" xmlns:cx8="http://schemas.microsoft.com/office/drawing/2016/5/14/chartex" xmlns:mc="http://schemas.openxmlformats.org/markup-compatibility/2006" xmlns:aink="http://schemas.microsoft.com/office/drawing/2016/ink" xmlns:am3d="http://schemas.microsoft.com/office/drawing/2017/model3d" xmlns:o="urn:schemas-microsoft-com:office:office" xmlns:oel="http://schemas.microsoft.com/office/2019/extlst" xmlns:r="http://schemas.openxmlformats.org/officeDocument/2006/relationships" xmlns:m="http://schemas.openxmlformats.org/officeDocument/2006/math" xmlns:v="urn:schemas-microsoft-com:vml" xmlns:wp14="http://schemas.microsoft.com/office/word/2010/wordprocessingDrawing" xmlns:wp="http://schemas.openxmlformats.org/drawingml/2006/wordprocessingDrawing" xmlns:w10="urn:schemas-microsoft-com:office:word" xmlns:w="http://schemas.openxmlformats.org/wordprocessingml/2006/main" xmlns:w14="http://schemas.microsoft.com/office/word/2010/wordml" xmlns:w15="http://schemas.microsoft.com/office/word/2012/wordml" xmlns:w16cex="http://schemas.microsoft.com/office/word/2018/wordml/cex" xmlns:w16cid="http://schemas.microsoft.com/office/word/2016/wordml/cid" xmlns:w16="http://schemas.microsoft.com/office/word/2018/wordml" xmlns:w16sdtdh="http://schemas.microsoft.com/office/word/2020/wordml/sdtdatahash" xmlns:w16se="http://schemas.microsoft.com/office/word/2015/wordml/symex" xmlns:wpg="http://schemas.microsoft.com/office/word/2010/wordprocessingGroup" xmlns:wpi="http://schemas.microsoft.com/office/word/2010/wordprocessingInk" xmlns:wne="http://schemas.microsoft.com/office/word/2006/wordml" xmlns:wps="http://schemas.microsoft.com/office/word/2010/wordprocessingShape" mc:Ignorable="w14 w15 w16se w16cid w16 w16cex w16sdtdh wp14">
   <w:tbl>
     <w:tblPr>
-      <w:tblStyle w:val="TableGrid"/>
+      <w:tblStyle w:val="Tabela-Siatka"/>
       <w:tblW w:w="0" w:type="auto"/>
       <w:jc w:val="center"/>
       <w:tblLook w:val="04A0" w:firstRow="1" w:lastRow="0" w:firstColumn="1" w:lastColumn="0" w:noHBand="0" w:noVBand="1"/>
@@ -6458,7 +6651,7 @@
         </w:tcPr>
         <w:p>
           <w:pPr>
-            <w:pStyle w:val="Header"/>
+            <w:pStyle w:val="Nagwek"/>
           </w:pPr>
         </w:p>
       </w:tc>
@@ -6468,7 +6661,7 @@
         </w:tcPr>
         <w:p>
           <w:pPr>
-            <w:pStyle w:val="Header"/>
+            <w:pStyle w:val="Nagwek"/>
           </w:pPr>
         </w:p>
       </w:tc>
@@ -6478,7 +6671,7 @@
         </w:tcPr>
         <w:p>
           <w:pPr>
-            <w:pStyle w:val="Header"/>
+            <w:pStyle w:val="Nagwek"/>
           </w:pPr>
         </w:p>
       </w:tc>
@@ -6489,7 +6682,7 @@
         </w:tcPr>
         <w:p>
           <w:pPr>
-            <w:pStyle w:val="Header"/>
+            <w:pStyle w:val="Nagwek"/>
             <w:jc w:val="center"/>
             <w:rPr>
               <w:noProof/>
@@ -6550,7 +6743,7 @@
         </w:tcPr>
         <w:p>
           <w:pPr>
-            <w:pStyle w:val="Header"/>
+            <w:pStyle w:val="Nagwek"/>
             <w:jc w:val="center"/>
             <w:rPr>
               <w:noProof/>
@@ -6611,7 +6804,7 @@
         </w:tcPr>
         <w:p>
           <w:pPr>
-            <w:pStyle w:val="Header"/>
+            <w:pStyle w:val="Nagwek"/>
             <w:jc w:val="center"/>
             <w:rPr>
               <w:noProof/>
@@ -6676,7 +6869,7 @@
         </w:tcPr>
         <w:p>
           <w:pPr>
-            <w:pStyle w:val="Header"/>
+            <w:pStyle w:val="Nagwek"/>
           </w:pPr>
         </w:p>
       </w:tc>
@@ -6686,7 +6879,7 @@
         </w:tcPr>
         <w:p>
           <w:pPr>
-            <w:pStyle w:val="Header"/>
+            <w:pStyle w:val="Nagwek"/>
           </w:pPr>
         </w:p>
       </w:tc>
@@ -6696,7 +6889,7 @@
         </w:tcPr>
         <w:p>
           <w:pPr>
-            <w:pStyle w:val="Header"/>
+            <w:pStyle w:val="Nagwek"/>
           </w:pPr>
         </w:p>
       </w:tc>
@@ -6707,7 +6900,7 @@
         </w:tcPr>
         <w:p>
           <w:pPr>
-            <w:pStyle w:val="Header"/>
+            <w:pStyle w:val="Nagwek"/>
             <w:jc w:val="center"/>
             <w:rPr>
               <w:noProof/>
@@ -6722,7 +6915,7 @@
         </w:tcPr>
         <w:p>
           <w:pPr>
-            <w:pStyle w:val="Header"/>
+            <w:pStyle w:val="Nagwek"/>
             <w:jc w:val="center"/>
             <w:rPr>
               <w:noProof/>
@@ -6737,7 +6930,7 @@
         </w:tcPr>
         <w:p>
           <w:pPr>
-            <w:pStyle w:val="Header"/>
+            <w:pStyle w:val="Nagwek"/>
             <w:jc w:val="center"/>
             <w:rPr>
               <w:noProof/>
@@ -6756,7 +6949,7 @@
         </w:tcPr>
         <w:p>
           <w:pPr>
-            <w:pStyle w:val="Header"/>
+            <w:pStyle w:val="Nagwek"/>
           </w:pPr>
         </w:p>
       </w:tc>
@@ -6766,7 +6959,7 @@
         </w:tcPr>
         <w:p>
           <w:pPr>
-            <w:pStyle w:val="Header"/>
+            <w:pStyle w:val="Nagwek"/>
           </w:pPr>
         </w:p>
       </w:tc>
@@ -6776,7 +6969,7 @@
         </w:tcPr>
         <w:p>
           <w:pPr>
-            <w:pStyle w:val="Header"/>
+            <w:pStyle w:val="Nagwek"/>
           </w:pPr>
         </w:p>
       </w:tc>
@@ -6787,7 +6980,7 @@
         </w:tcPr>
         <w:p>
           <w:pPr>
-            <w:pStyle w:val="Header"/>
+            <w:pStyle w:val="Nagwek"/>
             <w:jc w:val="center"/>
           </w:pPr>
         </w:p>
@@ -6799,7 +6992,7 @@
         </w:tcPr>
         <w:p>
           <w:pPr>
-            <w:pStyle w:val="Header"/>
+            <w:pStyle w:val="Nagwek"/>
             <w:jc w:val="center"/>
           </w:pPr>
         </w:p>
@@ -6811,7 +7004,7 @@
         </w:tcPr>
         <w:p>
           <w:pPr>
-            <w:pStyle w:val="Header"/>
+            <w:pStyle w:val="Nagwek"/>
             <w:jc w:val="center"/>
           </w:pPr>
         </w:p>
@@ -6827,7 +7020,7 @@
         </w:tcPr>
         <w:p>
           <w:pPr>
-            <w:pStyle w:val="Header"/>
+            <w:pStyle w:val="Nagwek"/>
           </w:pPr>
         </w:p>
       </w:tc>
@@ -6837,7 +7030,7 @@
         </w:tcPr>
         <w:p>
           <w:pPr>
-            <w:pStyle w:val="Header"/>
+            <w:pStyle w:val="Nagwek"/>
           </w:pPr>
         </w:p>
       </w:tc>
@@ -6847,7 +7040,7 @@
         </w:tcPr>
         <w:p>
           <w:pPr>
-            <w:pStyle w:val="Header"/>
+            <w:pStyle w:val="Nagwek"/>
           </w:pPr>
         </w:p>
       </w:tc>
@@ -6858,7 +7051,7 @@
         </w:tcPr>
         <w:p>
           <w:pPr>
-            <w:pStyle w:val="Header"/>
+            <w:pStyle w:val="Nagwek"/>
           </w:pPr>
         </w:p>
       </w:tc>
@@ -6869,7 +7062,7 @@
         </w:tcPr>
         <w:p>
           <w:pPr>
-            <w:pStyle w:val="Header"/>
+            <w:pStyle w:val="Nagwek"/>
           </w:pPr>
         </w:p>
       </w:tc>
@@ -6880,7 +7073,7 @@
         </w:tcPr>
         <w:p>
           <w:pPr>
-            <w:pStyle w:val="Header"/>
+            <w:pStyle w:val="Nagwek"/>
           </w:pPr>
         </w:p>
       </w:tc>
@@ -6888,7 +7081,7 @@
   </w:tbl>
   <w:p>
     <w:pPr>
-      <w:pStyle w:val="Header"/>
+      <w:pStyle w:val="Nagwek"/>
     </w:pPr>
   </w:p>
 </w:hdr>
@@ -6898,7 +7091,7 @@
 <w:hdr xmlns:wpc="http://schemas.microsoft.com/office/word/2010/wordprocessingCanvas" xmlns:cx="http://schemas.microsoft.com/office/drawing/2014/chartex" xmlns:cx1="http://schemas.microsoft.com/office/drawing/2015/9/8/chartex" xmlns:cx2="http://schemas.microsoft.com/office/drawing/2015/10/21/chartex" xmlns:cx3="http://schemas.microsoft.com/office/drawing/2016/5/9/chartex" xmlns:cx4="http://schemas.microsoft.com/office/drawing/2016/5/10/chartex" xmlns:cx5="http://schemas.microsoft.com/office/drawing/2016/5/11/chartex" xmlns:cx6="http://schemas.microsoft.com/office/drawing/2016/5/12/chartex" xmlns:cx7="http://schemas.microsoft.com/office/drawing/2016/5/13/chartex" xmlns:cx8="http://schemas.microsoft.com/office/drawing/2016/5/14/chartex" xmlns:mc="http://schemas.openxmlformats.org/markup-compatibility/2006" xmlns:aink="http://schemas.microsoft.com/office/drawing/2016/ink" xmlns:am3d="http://schemas.microsoft.com/office/drawing/2017/model3d" xmlns:o="urn:schemas-microsoft-com:office:office" xmlns:oel="http://schemas.microsoft.com/office/2019/extlst" xmlns:r="http://schemas.openxmlformats.org/officeDocument/2006/relationships" xmlns:m="http://schemas.openxmlformats.org/officeDocument/2006/math" xmlns:v="urn:schemas-microsoft-com:vml" xmlns:wp14="http://schemas.microsoft.com/office/word/2010/wordprocessingDrawing" xmlns:wp="http://schemas.openxmlformats.org/drawingml/2006/wordprocessingDrawing" xmlns:w10="urn:schemas-microsoft-com:office:word" xmlns:w="http://schemas.openxmlformats.org/wordprocessingml/2006/main" xmlns:w14="http://schemas.microsoft.com/office/word/2010/wordml" xmlns:w15="http://schemas.microsoft.com/office/word/2012/wordml" xmlns:w16cex="http://schemas.microsoft.com/office/word/2018/wordml/cex" xmlns:w16cid="http://schemas.microsoft.com/office/word/2016/wordml/cid" xmlns:w16="http://schemas.microsoft.com/office/word/2018/wordml" xmlns:w16sdtdh="http://schemas.microsoft.com/office/word/2020/wordml/sdtdatahash" xmlns:w16se="http://schemas.microsoft.com/office/word/2015/wordml/symex" xmlns:wpg="http://schemas.microsoft.com/office/word/2010/wordprocessingGroup" xmlns:wpi="http://schemas.microsoft.com/office/word/2010/wordprocessingInk" xmlns:wne="http://schemas.microsoft.com/office/word/2006/wordml" xmlns:wps="http://schemas.microsoft.com/office/word/2010/wordprocessingShape" mc:Ignorable="w14 w15 w16se w16cid w16 w16cex w16sdtdh wp14">
   <w:tbl>
     <w:tblPr>
-      <w:tblStyle w:val="TableGrid"/>
+      <w:tblStyle w:val="Tabela-Siatka"/>
       <w:tblW w:w="0" w:type="auto"/>
       <w:jc w:val="center"/>
       <w:tblBorders>
@@ -6912,8 +7105,8 @@
       <w:tblLook w:val="04A0" w:firstRow="1" w:lastRow="0" w:firstColumn="1" w:lastColumn="0" w:noHBand="0" w:noVBand="1"/>
     </w:tblPr>
     <w:tblGrid>
-      <w:gridCol w:w="1572"/>
-      <w:gridCol w:w="382"/>
+      <w:gridCol w:w="1573"/>
+      <w:gridCol w:w="381"/>
       <w:gridCol w:w="2764"/>
       <w:gridCol w:w="1590"/>
       <w:gridCol w:w="1728"/>
@@ -6929,7 +7122,7 @@
         </w:tcPr>
         <w:p>
           <w:pPr>
-            <w:pStyle w:val="Header"/>
+            <w:pStyle w:val="Nagwek"/>
           </w:pPr>
         </w:p>
       </w:tc>
@@ -6939,7 +7132,7 @@
         </w:tcPr>
         <w:p>
           <w:pPr>
-            <w:pStyle w:val="Header"/>
+            <w:pStyle w:val="Nagwek"/>
           </w:pPr>
         </w:p>
       </w:tc>
@@ -6949,7 +7142,7 @@
         </w:tcPr>
         <w:p>
           <w:pPr>
-            <w:pStyle w:val="Header"/>
+            <w:pStyle w:val="Nagwek"/>
           </w:pPr>
         </w:p>
       </w:tc>
@@ -6961,7 +7154,7 @@
         </w:tcPr>
         <w:p>
           <w:pPr>
-            <w:pStyle w:val="Header"/>
+            <w:pStyle w:val="Nagwek"/>
             <w:jc w:val="center"/>
             <w:rPr>
               <w:noProof/>
@@ -7023,7 +7216,7 @@
         </w:tcPr>
         <w:p>
           <w:pPr>
-            <w:pStyle w:val="Header"/>
+            <w:pStyle w:val="Nagwek"/>
             <w:jc w:val="center"/>
             <w:rPr>
               <w:noProof/>
@@ -7085,7 +7278,7 @@
         </w:tcPr>
         <w:p>
           <w:pPr>
-            <w:pStyle w:val="Header"/>
+            <w:pStyle w:val="Nagwek"/>
             <w:jc w:val="center"/>
             <w:rPr>
               <w:noProof/>
@@ -7154,7 +7347,7 @@
         </w:tcPr>
         <w:p>
           <w:pPr>
-            <w:pStyle w:val="Header"/>
+            <w:pStyle w:val="Nagwek"/>
           </w:pPr>
         </w:p>
       </w:tc>
@@ -7164,7 +7357,7 @@
         </w:tcPr>
         <w:p>
           <w:pPr>
-            <w:pStyle w:val="Header"/>
+            <w:pStyle w:val="Nagwek"/>
           </w:pPr>
         </w:p>
       </w:tc>
@@ -7174,7 +7367,7 @@
         </w:tcPr>
         <w:p>
           <w:pPr>
-            <w:pStyle w:val="Header"/>
+            <w:pStyle w:val="Nagwek"/>
           </w:pPr>
         </w:p>
       </w:tc>
@@ -7185,7 +7378,7 @@
         </w:tcPr>
         <w:p>
           <w:pPr>
-            <w:pStyle w:val="Header"/>
+            <w:pStyle w:val="Nagwek"/>
             <w:jc w:val="center"/>
             <w:rPr>
               <w:noProof/>
@@ -7200,7 +7393,7 @@
         </w:tcPr>
         <w:p>
           <w:pPr>
-            <w:pStyle w:val="Header"/>
+            <w:pStyle w:val="Nagwek"/>
             <w:jc w:val="center"/>
             <w:rPr>
               <w:noProof/>
@@ -7215,7 +7408,7 @@
         </w:tcPr>
         <w:p>
           <w:pPr>
-            <w:pStyle w:val="Header"/>
+            <w:pStyle w:val="Nagwek"/>
             <w:jc w:val="center"/>
             <w:rPr>
               <w:noProof/>
@@ -7235,7 +7428,7 @@
         </w:tcPr>
         <w:p>
           <w:pPr>
-            <w:pStyle w:val="Header"/>
+            <w:pStyle w:val="Nagwek"/>
             <w:jc w:val="right"/>
             <w:rPr>
               <w:color w:val="767171" w:themeColor="background2" w:themeShade="80"/>
@@ -7243,13 +7436,23 @@
               <w:szCs w:val="20"/>
             </w:rPr>
           </w:pPr>
+          <w:proofErr w:type="spellStart"/>
           <w:r>
             <w:rPr>
               <w:color w:val="767171" w:themeColor="background2" w:themeShade="80"/>
               <w:sz w:val="20"/>
               <w:szCs w:val="20"/>
             </w:rPr>
-            <w:t>Date:</w:t>
+            <w:t>Date</w:t>
+          </w:r>
+          <w:proofErr w:type="spellEnd"/>
+          <w:r>
+            <w:rPr>
+              <w:color w:val="767171" w:themeColor="background2" w:themeShade="80"/>
+              <w:sz w:val="20"/>
+              <w:szCs w:val="20"/>
+            </w:rPr>
+            <w:t>:</w:t>
           </w:r>
         </w:p>
       </w:tc>
@@ -7281,7 +7484,7 @@
             </w:tcPr>
             <w:p>
               <w:pPr>
-                <w:pStyle w:val="Header"/>
+                <w:pStyle w:val="Nagwek"/>
                 <w:rPr>
                   <w:color w:val="767171" w:themeColor="background2" w:themeShade="80"/>
                   <w:sz w:val="20"/>
@@ -7307,7 +7510,7 @@
         </w:tcPr>
         <w:p>
           <w:pPr>
-            <w:pStyle w:val="Header"/>
+            <w:pStyle w:val="Nagwek"/>
             <w:jc w:val="center"/>
             <w:rPr>
               <w:color w:val="767171" w:themeColor="background2" w:themeShade="80"/>
@@ -7324,7 +7527,7 @@
         </w:tcPr>
         <w:p>
           <w:pPr>
-            <w:pStyle w:val="Header"/>
+            <w:pStyle w:val="Nagwek"/>
             <w:jc w:val="center"/>
             <w:rPr>
               <w:color w:val="767171" w:themeColor="background2" w:themeShade="80"/>
@@ -7341,7 +7544,7 @@
         </w:tcPr>
         <w:p>
           <w:pPr>
-            <w:pStyle w:val="Header"/>
+            <w:pStyle w:val="Nagwek"/>
             <w:jc w:val="center"/>
             <w:rPr>
               <w:color w:val="767171" w:themeColor="background2" w:themeShade="80"/>
@@ -7363,7 +7566,7 @@
         </w:tcPr>
         <w:p>
           <w:pPr>
-            <w:pStyle w:val="Header"/>
+            <w:pStyle w:val="Nagwek"/>
             <w:jc w:val="right"/>
             <w:rPr>
               <w:color w:val="767171" w:themeColor="background2" w:themeShade="80"/>
@@ -7371,13 +7574,41 @@
               <w:szCs w:val="20"/>
             </w:rPr>
           </w:pPr>
+          <w:proofErr w:type="spellStart"/>
           <w:r>
             <w:rPr>
               <w:color w:val="767171" w:themeColor="background2" w:themeShade="80"/>
               <w:sz w:val="20"/>
               <w:szCs w:val="20"/>
             </w:rPr>
-            <w:t>Page/Total pages:</w:t>
+            <w:t>Page</w:t>
+          </w:r>
+          <w:proofErr w:type="spellEnd"/>
+          <w:r>
+            <w:rPr>
+              <w:color w:val="767171" w:themeColor="background2" w:themeShade="80"/>
+              <w:sz w:val="20"/>
+              <w:szCs w:val="20"/>
+            </w:rPr>
+            <w:t xml:space="preserve">/Total </w:t>
+          </w:r>
+          <w:proofErr w:type="spellStart"/>
+          <w:r>
+            <w:rPr>
+              <w:color w:val="767171" w:themeColor="background2" w:themeShade="80"/>
+              <w:sz w:val="20"/>
+              <w:szCs w:val="20"/>
+            </w:rPr>
+            <w:t>pages</w:t>
+          </w:r>
+          <w:proofErr w:type="spellEnd"/>
+          <w:r>
+            <w:rPr>
+              <w:color w:val="767171" w:themeColor="background2" w:themeShade="80"/>
+              <w:sz w:val="20"/>
+              <w:szCs w:val="20"/>
+            </w:rPr>
+            <w:t>:</w:t>
           </w:r>
         </w:p>
       </w:tc>
@@ -7387,7 +7618,7 @@
         </w:tcPr>
         <w:p>
           <w:pPr>
-            <w:pStyle w:val="Header"/>
+            <w:pStyle w:val="Nagwek"/>
             <w:rPr>
               <w:color w:val="767171" w:themeColor="background2" w:themeShade="80"/>
               <w:sz w:val="20"/>
@@ -7493,7 +7724,7 @@
         </w:tcPr>
         <w:p>
           <w:pPr>
-            <w:pStyle w:val="Header"/>
+            <w:pStyle w:val="Nagwek"/>
             <w:rPr>
               <w:color w:val="767171" w:themeColor="background2" w:themeShade="80"/>
               <w:sz w:val="20"/>
@@ -7509,7 +7740,7 @@
         </w:tcPr>
         <w:p>
           <w:pPr>
-            <w:pStyle w:val="Header"/>
+            <w:pStyle w:val="Nagwek"/>
             <w:rPr>
               <w:color w:val="767171" w:themeColor="background2" w:themeShade="80"/>
               <w:sz w:val="20"/>
@@ -7525,7 +7756,7 @@
         </w:tcPr>
         <w:p>
           <w:pPr>
-            <w:pStyle w:val="Header"/>
+            <w:pStyle w:val="Nagwek"/>
             <w:rPr>
               <w:color w:val="767171" w:themeColor="background2" w:themeShade="80"/>
               <w:sz w:val="20"/>
@@ -7547,7 +7778,7 @@
         </w:tcPr>
         <w:p>
           <w:pPr>
-            <w:pStyle w:val="Header"/>
+            <w:pStyle w:val="Nagwek"/>
             <w:jc w:val="right"/>
             <w:rPr>
               <w:sz w:val="8"/>
@@ -7562,7 +7793,7 @@
         </w:tcPr>
         <w:p>
           <w:pPr>
-            <w:pStyle w:val="Header"/>
+            <w:pStyle w:val="Nagwek"/>
             <w:jc w:val="right"/>
             <w:rPr>
               <w:sz w:val="8"/>
@@ -7577,7 +7808,7 @@
         </w:tcPr>
         <w:p>
           <w:pPr>
-            <w:pStyle w:val="Header"/>
+            <w:pStyle w:val="Nagwek"/>
             <w:rPr>
               <w:sz w:val="8"/>
               <w:szCs w:val="8"/>
@@ -7591,7 +7822,7 @@
         </w:tcPr>
         <w:p>
           <w:pPr>
-            <w:pStyle w:val="Header"/>
+            <w:pStyle w:val="Nagwek"/>
             <w:rPr>
               <w:sz w:val="8"/>
               <w:szCs w:val="8"/>
@@ -7605,7 +7836,7 @@
         </w:tcPr>
         <w:p>
           <w:pPr>
-            <w:pStyle w:val="Header"/>
+            <w:pStyle w:val="Nagwek"/>
             <w:rPr>
               <w:sz w:val="8"/>
               <w:szCs w:val="8"/>
@@ -7617,7 +7848,7 @@
   </w:tbl>
   <w:p>
     <w:pPr>
-      <w:pStyle w:val="Header"/>
+      <w:pStyle w:val="Nagwek"/>
       <w:rPr>
         <w:sz w:val="8"/>
         <w:szCs w:val="8"/>
@@ -7675,7 +7906,7 @@
     <w:lvl w:ilvl="3">
       <w:start w:val="1"/>
       <w:numFmt w:val="decimal"/>
-      <w:pStyle w:val="Heading4"/>
+      <w:pStyle w:val="Nagwek4"/>
       <w:lvlText w:val="%1.%2.%3.%4."/>
       <w:lvlJc w:val="left"/>
       <w:pPr>
@@ -7688,7 +7919,7 @@
     <w:lvl w:ilvl="4">
       <w:start w:val="1"/>
       <w:numFmt w:val="decimal"/>
-      <w:pStyle w:val="Heading5"/>
+      <w:pStyle w:val="Nagwek5"/>
       <w:lvlText w:val="%1.%2.%3.%4.%5."/>
       <w:lvlJc w:val="left"/>
       <w:pPr>
@@ -7701,7 +7932,7 @@
     <w:lvl w:ilvl="5">
       <w:start w:val="1"/>
       <w:numFmt w:val="decimal"/>
-      <w:pStyle w:val="Heading6"/>
+      <w:pStyle w:val="Nagwek6"/>
       <w:lvlText w:val="%1.%2.%3.%4.%5.%6."/>
       <w:lvlJc w:val="left"/>
       <w:pPr>
@@ -7714,7 +7945,7 @@
     <w:lvl w:ilvl="6">
       <w:start w:val="1"/>
       <w:numFmt w:val="decimal"/>
-      <w:pStyle w:val="Heading7"/>
+      <w:pStyle w:val="Nagwek7"/>
       <w:lvlText w:val="%1.%2.%3.%4.%5.%6.%7."/>
       <w:lvlJc w:val="left"/>
       <w:pPr>
@@ -7727,7 +7958,7 @@
     <w:lvl w:ilvl="7">
       <w:start w:val="1"/>
       <w:numFmt w:val="decimal"/>
-      <w:pStyle w:val="Heading8"/>
+      <w:pStyle w:val="Nagwek8"/>
       <w:lvlText w:val="%1.%2.%3.%4.%5.%6.%7.%8."/>
       <w:lvlJc w:val="left"/>
       <w:pPr>
@@ -7740,7 +7971,7 @@
     <w:lvl w:ilvl="8">
       <w:start w:val="1"/>
       <w:numFmt w:val="decimal"/>
-      <w:pStyle w:val="Heading9"/>
+      <w:pStyle w:val="Nagwek9"/>
       <w:lvlText w:val="%1.%2.%3.%4.%5.%6.%7.%8.%9."/>
       <w:lvlJc w:val="left"/>
       <w:pPr>
@@ -9013,15 +9244,15 @@
     <w:lsdException w:name="Unresolved Mention" w:semiHidden="1" w:unhideWhenUsed="1"/>
     <w:lsdException w:name="Smart Link" w:semiHidden="1" w:unhideWhenUsed="1"/>
   </w:latentStyles>
-  <w:style w:type="paragraph" w:default="1" w:styleId="Normal">
+  <w:style w:type="paragraph" w:default="1" w:styleId="Normalny">
     <w:name w:val="Normal"/>
     <w:qFormat/>
   </w:style>
-  <w:style w:type="paragraph" w:styleId="Heading1">
+  <w:style w:type="paragraph" w:styleId="Nagwek1">
     <w:name w:val="heading 1"/>
-    <w:basedOn w:val="Normal"/>
-    <w:next w:val="Normal"/>
-    <w:link w:val="Heading1Char"/>
+    <w:basedOn w:val="Normalny"/>
+    <w:next w:val="Normalny"/>
+    <w:link w:val="Nagwek1Znak"/>
     <w:uiPriority w:val="9"/>
     <w:qFormat/>
     <w:rsid w:val="00C90978"/>
@@ -9038,10 +9269,10 @@
       <w:szCs w:val="32"/>
     </w:rPr>
   </w:style>
-  <w:style w:type="paragraph" w:styleId="Heading2">
+  <w:style w:type="paragraph" w:styleId="Nagwek2">
     <w:name w:val="heading 2"/>
-    <w:next w:val="Normal"/>
-    <w:link w:val="Heading2Char"/>
+    <w:next w:val="Normalny"/>
+    <w:link w:val="Nagwek2Znak"/>
     <w:autoRedefine/>
     <w:uiPriority w:val="9"/>
     <w:unhideWhenUsed/>
@@ -9060,11 +9291,11 @@
       <w:szCs w:val="26"/>
     </w:rPr>
   </w:style>
-  <w:style w:type="paragraph" w:styleId="Heading3">
+  <w:style w:type="paragraph" w:styleId="Nagwek3">
     <w:name w:val="heading 3"/>
-    <w:basedOn w:val="Normal"/>
-    <w:next w:val="Normal"/>
-    <w:link w:val="Heading3Char"/>
+    <w:basedOn w:val="Normalny"/>
+    <w:next w:val="Normalny"/>
+    <w:link w:val="Nagwek3Znak"/>
     <w:autoRedefine/>
     <w:uiPriority w:val="9"/>
     <w:unhideWhenUsed/>
@@ -9083,11 +9314,11 @@
       <w:szCs w:val="24"/>
     </w:rPr>
   </w:style>
-  <w:style w:type="paragraph" w:styleId="Heading4">
+  <w:style w:type="paragraph" w:styleId="Nagwek4">
     <w:name w:val="heading 4"/>
-    <w:basedOn w:val="Normal"/>
-    <w:next w:val="Normal"/>
-    <w:link w:val="Heading4Char"/>
+    <w:basedOn w:val="Normalny"/>
+    <w:next w:val="Normalny"/>
+    <w:link w:val="Nagwek4Znak"/>
     <w:uiPriority w:val="9"/>
     <w:semiHidden/>
     <w:unhideWhenUsed/>
@@ -9110,11 +9341,11 @@
       <w:color w:val="2F5496" w:themeColor="accent1" w:themeShade="BF"/>
     </w:rPr>
   </w:style>
-  <w:style w:type="paragraph" w:styleId="Heading5">
+  <w:style w:type="paragraph" w:styleId="Nagwek5">
     <w:name w:val="heading 5"/>
-    <w:basedOn w:val="Normal"/>
-    <w:next w:val="Normal"/>
-    <w:link w:val="Heading5Char"/>
+    <w:basedOn w:val="Normalny"/>
+    <w:next w:val="Normalny"/>
+    <w:link w:val="Nagwek5Znak"/>
     <w:uiPriority w:val="9"/>
     <w:semiHidden/>
     <w:unhideWhenUsed/>
@@ -9135,11 +9366,11 @@
       <w:color w:val="2F5496" w:themeColor="accent1" w:themeShade="BF"/>
     </w:rPr>
   </w:style>
-  <w:style w:type="paragraph" w:styleId="Heading6">
+  <w:style w:type="paragraph" w:styleId="Nagwek6">
     <w:name w:val="heading 6"/>
-    <w:basedOn w:val="Normal"/>
-    <w:next w:val="Normal"/>
-    <w:link w:val="Heading6Char"/>
+    <w:basedOn w:val="Normalny"/>
+    <w:next w:val="Normalny"/>
+    <w:link w:val="Nagwek6Znak"/>
     <w:uiPriority w:val="9"/>
     <w:semiHidden/>
     <w:unhideWhenUsed/>
@@ -9160,11 +9391,11 @@
       <w:color w:val="1F3763" w:themeColor="accent1" w:themeShade="7F"/>
     </w:rPr>
   </w:style>
-  <w:style w:type="paragraph" w:styleId="Heading7">
+  <w:style w:type="paragraph" w:styleId="Nagwek7">
     <w:name w:val="heading 7"/>
-    <w:basedOn w:val="Normal"/>
-    <w:next w:val="Normal"/>
-    <w:link w:val="Heading7Char"/>
+    <w:basedOn w:val="Normalny"/>
+    <w:next w:val="Normalny"/>
+    <w:link w:val="Nagwek7Znak"/>
     <w:uiPriority w:val="9"/>
     <w:semiHidden/>
     <w:unhideWhenUsed/>
@@ -9187,11 +9418,11 @@
       <w:color w:val="1F3763" w:themeColor="accent1" w:themeShade="7F"/>
     </w:rPr>
   </w:style>
-  <w:style w:type="paragraph" w:styleId="Heading8">
+  <w:style w:type="paragraph" w:styleId="Nagwek8">
     <w:name w:val="heading 8"/>
-    <w:basedOn w:val="Normal"/>
-    <w:next w:val="Normal"/>
-    <w:link w:val="Heading8Char"/>
+    <w:basedOn w:val="Normalny"/>
+    <w:next w:val="Normalny"/>
+    <w:link w:val="Nagwek8Znak"/>
     <w:uiPriority w:val="9"/>
     <w:semiHidden/>
     <w:unhideWhenUsed/>
@@ -9214,11 +9445,11 @@
       <w:szCs w:val="21"/>
     </w:rPr>
   </w:style>
-  <w:style w:type="paragraph" w:styleId="Heading9">
+  <w:style w:type="paragraph" w:styleId="Nagwek9">
     <w:name w:val="heading 9"/>
-    <w:basedOn w:val="Normal"/>
-    <w:next w:val="Normal"/>
-    <w:link w:val="Heading9Char"/>
+    <w:basedOn w:val="Normalny"/>
+    <w:next w:val="Normalny"/>
+    <w:link w:val="Nagwek9Znak"/>
     <w:uiPriority w:val="9"/>
     <w:semiHidden/>
     <w:unhideWhenUsed/>
@@ -9243,13 +9474,13 @@
       <w:szCs w:val="21"/>
     </w:rPr>
   </w:style>
-  <w:style w:type="character" w:default="1" w:styleId="DefaultParagraphFont">
+  <w:style w:type="character" w:default="1" w:styleId="Domylnaczcionkaakapitu">
     <w:name w:val="Default Paragraph Font"/>
     <w:uiPriority w:val="1"/>
     <w:semiHidden/>
     <w:unhideWhenUsed/>
   </w:style>
-  <w:style w:type="table" w:default="1" w:styleId="TableNormal">
+  <w:style w:type="table" w:default="1" w:styleId="Standardowy">
     <w:name w:val="Normal Table"/>
     <w:uiPriority w:val="99"/>
     <w:semiHidden/>
@@ -9264,15 +9495,15 @@
       </w:tblCellMar>
     </w:tblPr>
   </w:style>
-  <w:style w:type="numbering" w:default="1" w:styleId="NoList">
+  <w:style w:type="numbering" w:default="1" w:styleId="Bezlisty">
     <w:name w:val="No List"/>
     <w:uiPriority w:val="99"/>
     <w:semiHidden/>
     <w:unhideWhenUsed/>
   </w:style>
-  <w:style w:type="character" w:styleId="PlaceholderText">
+  <w:style w:type="character" w:styleId="Tekstzastpczy">
     <w:name w:val="Placeholder Text"/>
-    <w:basedOn w:val="DefaultParagraphFont"/>
+    <w:basedOn w:val="Domylnaczcionkaakapitu"/>
     <w:uiPriority w:val="99"/>
     <w:semiHidden/>
     <w:rsid w:val="00711FD5"/>
@@ -9280,9 +9511,9 @@
       <w:color w:val="808080"/>
     </w:rPr>
   </w:style>
-  <w:style w:type="table" w:styleId="TableGrid">
+  <w:style w:type="table" w:styleId="Tabela-Siatka">
     <w:name w:val="Table Grid"/>
-    <w:basedOn w:val="TableNormal"/>
+    <w:basedOn w:val="Standardowy"/>
     <w:uiPriority w:val="39"/>
     <w:rsid w:val="00203EEF"/>
     <w:pPr>
@@ -9299,10 +9530,10 @@
       </w:tblBorders>
     </w:tblPr>
   </w:style>
-  <w:style w:type="paragraph" w:styleId="Header">
+  <w:style w:type="paragraph" w:styleId="Nagwek">
     <w:name w:val="header"/>
-    <w:basedOn w:val="Normal"/>
-    <w:link w:val="HeaderChar"/>
+    <w:basedOn w:val="Normalny"/>
+    <w:link w:val="NagwekZnak"/>
     <w:uiPriority w:val="99"/>
     <w:unhideWhenUsed/>
     <w:rsid w:val="00647CDC"/>
@@ -9314,17 +9545,17 @@
       <w:spacing w:after="0" w:line="240" w:lineRule="auto"/>
     </w:pPr>
   </w:style>
-  <w:style w:type="character" w:customStyle="1" w:styleId="HeaderChar">
-    <w:name w:val="Header Char"/>
-    <w:basedOn w:val="DefaultParagraphFont"/>
-    <w:link w:val="Header"/>
+  <w:style w:type="character" w:customStyle="1" w:styleId="NagwekZnak">
+    <w:name w:val="Nagłówek Znak"/>
+    <w:basedOn w:val="Domylnaczcionkaakapitu"/>
+    <w:link w:val="Nagwek"/>
     <w:uiPriority w:val="99"/>
     <w:rsid w:val="00647CDC"/>
   </w:style>
-  <w:style w:type="paragraph" w:styleId="Footer">
+  <w:style w:type="paragraph" w:styleId="Stopka">
     <w:name w:val="footer"/>
-    <w:basedOn w:val="Normal"/>
-    <w:link w:val="FooterChar"/>
+    <w:basedOn w:val="Normalny"/>
+    <w:link w:val="StopkaZnak"/>
     <w:uiPriority w:val="99"/>
     <w:unhideWhenUsed/>
     <w:rsid w:val="00647CDC"/>
@@ -9336,17 +9567,17 @@
       <w:spacing w:after="0" w:line="240" w:lineRule="auto"/>
     </w:pPr>
   </w:style>
-  <w:style w:type="character" w:customStyle="1" w:styleId="FooterChar">
-    <w:name w:val="Footer Char"/>
-    <w:basedOn w:val="DefaultParagraphFont"/>
-    <w:link w:val="Footer"/>
+  <w:style w:type="character" w:customStyle="1" w:styleId="StopkaZnak">
+    <w:name w:val="Stopka Znak"/>
+    <w:basedOn w:val="Domylnaczcionkaakapitu"/>
+    <w:link w:val="Stopka"/>
     <w:uiPriority w:val="99"/>
     <w:rsid w:val="00647CDC"/>
   </w:style>
-  <w:style w:type="character" w:customStyle="1" w:styleId="Heading1Char">
-    <w:name w:val="Heading 1 Char"/>
-    <w:basedOn w:val="DefaultParagraphFont"/>
-    <w:link w:val="Heading1"/>
+  <w:style w:type="character" w:customStyle="1" w:styleId="Nagwek1Znak">
+    <w:name w:val="Nagłówek 1 Znak"/>
+    <w:basedOn w:val="Domylnaczcionkaakapitu"/>
+    <w:link w:val="Nagwek1"/>
     <w:uiPriority w:val="9"/>
     <w:rsid w:val="00E3108F"/>
     <w:rPr>
@@ -9356,10 +9587,10 @@
       <w:szCs w:val="32"/>
     </w:rPr>
   </w:style>
-  <w:style w:type="paragraph" w:styleId="TOCHeading">
+  <w:style w:type="paragraph" w:styleId="Nagwekspisutreci">
     <w:name w:val="TOC Heading"/>
-    <w:basedOn w:val="Heading1"/>
-    <w:next w:val="Normal"/>
+    <w:basedOn w:val="Nagwek1"/>
+    <w:next w:val="Normalny"/>
     <w:uiPriority w:val="39"/>
     <w:unhideWhenUsed/>
     <w:qFormat/>
@@ -9368,10 +9599,10 @@
       <w:outlineLvl w:val="9"/>
     </w:pPr>
   </w:style>
-  <w:style w:type="paragraph" w:styleId="TOC1">
+  <w:style w:type="paragraph" w:styleId="Spistreci1">
     <w:name w:val="toc 1"/>
-    <w:basedOn w:val="Normal"/>
-    <w:next w:val="Normal"/>
+    <w:basedOn w:val="Normalny"/>
+    <w:next w:val="Normalny"/>
     <w:autoRedefine/>
     <w:uiPriority w:val="39"/>
     <w:unhideWhenUsed/>
@@ -9380,9 +9611,9 @@
       <w:spacing w:after="100"/>
     </w:pPr>
   </w:style>
-  <w:style w:type="character" w:styleId="Hyperlink">
+  <w:style w:type="character" w:styleId="Hipercze">
     <w:name w:val="Hyperlink"/>
-    <w:basedOn w:val="DefaultParagraphFont"/>
+    <w:basedOn w:val="Domylnaczcionkaakapitu"/>
     <w:uiPriority w:val="99"/>
     <w:unhideWhenUsed/>
     <w:rsid w:val="00E3108F"/>
@@ -9391,10 +9622,10 @@
       <w:u w:val="single"/>
     </w:rPr>
   </w:style>
-  <w:style w:type="character" w:customStyle="1" w:styleId="Heading2Char">
-    <w:name w:val="Heading 2 Char"/>
-    <w:basedOn w:val="DefaultParagraphFont"/>
-    <w:link w:val="Heading2"/>
+  <w:style w:type="character" w:customStyle="1" w:styleId="Nagwek2Znak">
+    <w:name w:val="Nagłówek 2 Znak"/>
+    <w:basedOn w:val="Domylnaczcionkaakapitu"/>
+    <w:link w:val="Nagwek2"/>
     <w:uiPriority w:val="9"/>
     <w:rsid w:val="00C90978"/>
     <w:rPr>
@@ -9404,10 +9635,10 @@
       <w:szCs w:val="26"/>
     </w:rPr>
   </w:style>
-  <w:style w:type="character" w:customStyle="1" w:styleId="Heading3Char">
-    <w:name w:val="Heading 3 Char"/>
-    <w:basedOn w:val="DefaultParagraphFont"/>
-    <w:link w:val="Heading3"/>
+  <w:style w:type="character" w:customStyle="1" w:styleId="Nagwek3Znak">
+    <w:name w:val="Nagłówek 3 Znak"/>
+    <w:basedOn w:val="Domylnaczcionkaakapitu"/>
+    <w:link w:val="Nagwek3"/>
     <w:uiPriority w:val="9"/>
     <w:rsid w:val="00C90978"/>
     <w:rPr>
@@ -9417,11 +9648,11 @@
       <w:szCs w:val="24"/>
     </w:rPr>
   </w:style>
-  <w:style w:type="paragraph" w:styleId="Caption">
+  <w:style w:type="paragraph" w:styleId="Legenda">
     <w:name w:val="caption"/>
-    <w:basedOn w:val="Normal"/>
-    <w:next w:val="Normal"/>
-    <w:link w:val="CaptionChar"/>
+    <w:basedOn w:val="Normalny"/>
+    <w:next w:val="Normalny"/>
+    <w:link w:val="LegendaZnak"/>
     <w:uiPriority w:val="35"/>
     <w:unhideWhenUsed/>
     <w:qFormat/>
@@ -9437,10 +9668,10 @@
       <w:szCs w:val="18"/>
     </w:rPr>
   </w:style>
-  <w:style w:type="paragraph" w:styleId="TOC2">
+  <w:style w:type="paragraph" w:styleId="Spistreci2">
     <w:name w:val="toc 2"/>
-    <w:basedOn w:val="Normal"/>
-    <w:next w:val="Normal"/>
+    <w:basedOn w:val="Normalny"/>
+    <w:next w:val="Normalny"/>
     <w:autoRedefine/>
     <w:uiPriority w:val="39"/>
     <w:unhideWhenUsed/>
@@ -9450,10 +9681,10 @@
       <w:ind w:left="220"/>
     </w:pPr>
   </w:style>
-  <w:style w:type="paragraph" w:styleId="TOC3">
+  <w:style w:type="paragraph" w:styleId="Spistreci3">
     <w:name w:val="toc 3"/>
-    <w:basedOn w:val="Normal"/>
-    <w:next w:val="Normal"/>
+    <w:basedOn w:val="Normalny"/>
+    <w:next w:val="Normalny"/>
     <w:autoRedefine/>
     <w:uiPriority w:val="39"/>
     <w:unhideWhenUsed/>
@@ -9463,10 +9694,10 @@
       <w:ind w:left="440"/>
     </w:pPr>
   </w:style>
-  <w:style w:type="paragraph" w:styleId="TableofFigures">
+  <w:style w:type="paragraph" w:styleId="Spisilustracji">
     <w:name w:val="table of figures"/>
-    <w:basedOn w:val="Normal"/>
-    <w:next w:val="Normal"/>
+    <w:basedOn w:val="Normalny"/>
+    <w:next w:val="Normalny"/>
     <w:uiPriority w:val="99"/>
     <w:unhideWhenUsed/>
     <w:rsid w:val="00177BC5"/>
@@ -9476,7 +9707,7 @@
   </w:style>
   <w:style w:type="paragraph" w:customStyle="1" w:styleId="Level1">
     <w:name w:val="Level1"/>
-    <w:basedOn w:val="Heading1"/>
+    <w:basedOn w:val="Nagwek1"/>
     <w:link w:val="Level1Znak"/>
     <w:autoRedefine/>
     <w:qFormat/>
@@ -9496,7 +9727,7 @@
   </w:style>
   <w:style w:type="paragraph" w:customStyle="1" w:styleId="Level2">
     <w:name w:val="Level2"/>
-    <w:basedOn w:val="Heading2"/>
+    <w:basedOn w:val="Nagwek2"/>
     <w:link w:val="Level2Znak"/>
     <w:autoRedefine/>
     <w:rsid w:val="00872CE7"/>
@@ -9511,7 +9742,7 @@
   </w:style>
   <w:style w:type="character" w:customStyle="1" w:styleId="Level1Znak">
     <w:name w:val="Level1 Znak"/>
-    <w:basedOn w:val="Heading1Char"/>
+    <w:basedOn w:val="Nagwek1Znak"/>
     <w:link w:val="Level1"/>
     <w:rsid w:val="00EA1AA7"/>
     <w:rPr>
@@ -9525,7 +9756,7 @@
   </w:style>
   <w:style w:type="paragraph" w:customStyle="1" w:styleId="Level3">
     <w:name w:val="Level3"/>
-    <w:basedOn w:val="Heading3"/>
+    <w:basedOn w:val="Nagwek3"/>
     <w:link w:val="Level3Znak"/>
     <w:autoRedefine/>
     <w:qFormat/>
@@ -9547,7 +9778,7 @@
   </w:style>
   <w:style w:type="character" w:customStyle="1" w:styleId="Level2Znak">
     <w:name w:val="Level2 Znak"/>
-    <w:basedOn w:val="Heading2Char"/>
+    <w:basedOn w:val="Nagwek2Znak"/>
     <w:link w:val="Level2"/>
     <w:rsid w:val="00872CE7"/>
     <w:rPr>
@@ -9561,7 +9792,7 @@
   </w:style>
   <w:style w:type="paragraph" w:customStyle="1" w:styleId="Level21">
     <w:name w:val="Level21"/>
-    <w:basedOn w:val="Heading2"/>
+    <w:basedOn w:val="Nagwek2"/>
     <w:next w:val="Level2"/>
     <w:autoRedefine/>
     <w:qFormat/>
@@ -9582,7 +9813,7 @@
   </w:style>
   <w:style w:type="character" w:customStyle="1" w:styleId="Level3Znak">
     <w:name w:val="Level3 Znak"/>
-    <w:basedOn w:val="Heading3Char"/>
+    <w:basedOn w:val="Nagwek3Znak"/>
     <w:link w:val="Level3"/>
     <w:rsid w:val="00EA1AA7"/>
     <w:rPr>
@@ -9594,9 +9825,9 @@
       <w:lang w:val="en-US"/>
     </w:rPr>
   </w:style>
-  <w:style w:type="table" w:styleId="PlainTable1">
+  <w:style w:type="table" w:styleId="Zwykatabela1">
     <w:name w:val="Plain Table 1"/>
-    <w:basedOn w:val="TableNormal"/>
+    <w:basedOn w:val="Standardowy"/>
     <w:uiPriority w:val="41"/>
     <w:rsid w:val="00B60086"/>
     <w:pPr>
@@ -9659,7 +9890,7 @@
   </w:style>
   <w:style w:type="table" w:customStyle="1" w:styleId="Style1">
     <w:name w:val="Style1"/>
-    <w:basedOn w:val="TableNormal"/>
+    <w:basedOn w:val="Standardowy"/>
     <w:uiPriority w:val="99"/>
     <w:rsid w:val="00F741F0"/>
     <w:pPr>
@@ -9712,7 +9943,7 @@
   </w:style>
   <w:style w:type="paragraph" w:customStyle="1" w:styleId="LevelBasic">
     <w:name w:val="LevelBasic"/>
-    <w:basedOn w:val="Normal"/>
+    <w:basedOn w:val="Normalny"/>
     <w:link w:val="LevelBasicZnak"/>
     <w:autoRedefine/>
     <w:qFormat/>
@@ -9725,10 +9956,10 @@
       <w:sz w:val="24"/>
     </w:rPr>
   </w:style>
-  <w:style w:type="character" w:customStyle="1" w:styleId="Heading4Char">
-    <w:name w:val="Heading 4 Char"/>
-    <w:basedOn w:val="DefaultParagraphFont"/>
-    <w:link w:val="Heading4"/>
+  <w:style w:type="character" w:customStyle="1" w:styleId="Nagwek4Znak">
+    <w:name w:val="Nagłówek 4 Znak"/>
+    <w:basedOn w:val="Domylnaczcionkaakapitu"/>
+    <w:link w:val="Nagwek4"/>
     <w:uiPriority w:val="9"/>
     <w:semiHidden/>
     <w:rsid w:val="00F21D2A"/>
@@ -9741,17 +9972,17 @@
   </w:style>
   <w:style w:type="character" w:customStyle="1" w:styleId="LevelBasicZnak">
     <w:name w:val="LevelBasic Znak"/>
-    <w:basedOn w:val="DefaultParagraphFont"/>
+    <w:basedOn w:val="Domylnaczcionkaakapitu"/>
     <w:link w:val="LevelBasic"/>
     <w:rsid w:val="009925F6"/>
     <w:rPr>
       <w:sz w:val="24"/>
     </w:rPr>
   </w:style>
-  <w:style w:type="character" w:customStyle="1" w:styleId="Heading5Char">
-    <w:name w:val="Heading 5 Char"/>
-    <w:basedOn w:val="DefaultParagraphFont"/>
-    <w:link w:val="Heading5"/>
+  <w:style w:type="character" w:customStyle="1" w:styleId="Nagwek5Znak">
+    <w:name w:val="Nagłówek 5 Znak"/>
+    <w:basedOn w:val="Domylnaczcionkaakapitu"/>
+    <w:link w:val="Nagwek5"/>
     <w:uiPriority w:val="9"/>
     <w:semiHidden/>
     <w:rsid w:val="00F21D2A"/>
@@ -9760,10 +9991,10 @@
       <w:color w:val="2F5496" w:themeColor="accent1" w:themeShade="BF"/>
     </w:rPr>
   </w:style>
-  <w:style w:type="character" w:customStyle="1" w:styleId="Heading6Char">
-    <w:name w:val="Heading 6 Char"/>
-    <w:basedOn w:val="DefaultParagraphFont"/>
-    <w:link w:val="Heading6"/>
+  <w:style w:type="character" w:customStyle="1" w:styleId="Nagwek6Znak">
+    <w:name w:val="Nagłówek 6 Znak"/>
+    <w:basedOn w:val="Domylnaczcionkaakapitu"/>
+    <w:link w:val="Nagwek6"/>
     <w:uiPriority w:val="9"/>
     <w:semiHidden/>
     <w:rsid w:val="00F21D2A"/>
@@ -9772,10 +10003,10 @@
       <w:color w:val="1F3763" w:themeColor="accent1" w:themeShade="7F"/>
     </w:rPr>
   </w:style>
-  <w:style w:type="character" w:customStyle="1" w:styleId="Heading7Char">
-    <w:name w:val="Heading 7 Char"/>
-    <w:basedOn w:val="DefaultParagraphFont"/>
-    <w:link w:val="Heading7"/>
+  <w:style w:type="character" w:customStyle="1" w:styleId="Nagwek7Znak">
+    <w:name w:val="Nagłówek 7 Znak"/>
+    <w:basedOn w:val="Domylnaczcionkaakapitu"/>
+    <w:link w:val="Nagwek7"/>
     <w:uiPriority w:val="9"/>
     <w:semiHidden/>
     <w:rsid w:val="00F21D2A"/>
@@ -9786,10 +10017,10 @@
       <w:color w:val="1F3763" w:themeColor="accent1" w:themeShade="7F"/>
     </w:rPr>
   </w:style>
-  <w:style w:type="character" w:customStyle="1" w:styleId="Heading8Char">
-    <w:name w:val="Heading 8 Char"/>
-    <w:basedOn w:val="DefaultParagraphFont"/>
-    <w:link w:val="Heading8"/>
+  <w:style w:type="character" w:customStyle="1" w:styleId="Nagwek8Znak">
+    <w:name w:val="Nagłówek 8 Znak"/>
+    <w:basedOn w:val="Domylnaczcionkaakapitu"/>
+    <w:link w:val="Nagwek8"/>
     <w:uiPriority w:val="9"/>
     <w:semiHidden/>
     <w:rsid w:val="00F21D2A"/>
@@ -9800,10 +10031,10 @@
       <w:szCs w:val="21"/>
     </w:rPr>
   </w:style>
-  <w:style w:type="character" w:customStyle="1" w:styleId="Heading9Char">
-    <w:name w:val="Heading 9 Char"/>
-    <w:basedOn w:val="DefaultParagraphFont"/>
-    <w:link w:val="Heading9"/>
+  <w:style w:type="character" w:customStyle="1" w:styleId="Nagwek9Znak">
+    <w:name w:val="Nagłówek 9 Znak"/>
+    <w:basedOn w:val="Domylnaczcionkaakapitu"/>
+    <w:link w:val="Nagwek9"/>
     <w:uiPriority w:val="9"/>
     <w:semiHidden/>
     <w:rsid w:val="00F21D2A"/>
@@ -9831,9 +10062,9 @@
       <w:color w:val="767171" w:themeColor="background2" w:themeShade="80"/>
     </w:rPr>
   </w:style>
-  <w:style w:type="paragraph" w:styleId="ListParagraph">
+  <w:style w:type="paragraph" w:styleId="Akapitzlist">
     <w:name w:val="List Paragraph"/>
-    <w:basedOn w:val="Normal"/>
+    <w:basedOn w:val="Normalny"/>
     <w:uiPriority w:val="34"/>
     <w:qFormat/>
     <w:rsid w:val="008772F6"/>
@@ -9855,7 +10086,7 @@
   </w:style>
   <w:style w:type="paragraph" w:customStyle="1" w:styleId="Legend">
     <w:name w:val="Legend"/>
-    <w:basedOn w:val="Caption"/>
+    <w:basedOn w:val="Legenda"/>
     <w:link w:val="LegendZnak"/>
     <w:autoRedefine/>
     <w:rsid w:val="009020F7"/>
@@ -9883,10 +10114,10 @@
       <w:bCs/>
     </w:rPr>
   </w:style>
-  <w:style w:type="character" w:customStyle="1" w:styleId="CaptionChar">
-    <w:name w:val="Caption Char"/>
-    <w:basedOn w:val="DefaultParagraphFont"/>
-    <w:link w:val="Caption"/>
+  <w:style w:type="character" w:customStyle="1" w:styleId="LegendaZnak">
+    <w:name w:val="Legenda Znak"/>
+    <w:basedOn w:val="Domylnaczcionkaakapitu"/>
+    <w:link w:val="Legenda"/>
     <w:uiPriority w:val="35"/>
     <w:rsid w:val="009020F7"/>
     <w:rPr>
@@ -9899,7 +10130,7 @@
   </w:style>
   <w:style w:type="character" w:customStyle="1" w:styleId="LegendZnak">
     <w:name w:val="Legend Znak"/>
-    <w:basedOn w:val="CaptionChar"/>
+    <w:basedOn w:val="LegendaZnak"/>
     <w:link w:val="Legend"/>
     <w:rsid w:val="009020F7"/>
     <w:rPr>
@@ -9926,9 +10157,9 @@
       <w:lang w:val="en-US"/>
     </w:rPr>
   </w:style>
-  <w:style w:type="character" w:styleId="CommentReference">
+  <w:style w:type="character" w:styleId="Odwoaniedokomentarza">
     <w:name w:val="annotation reference"/>
-    <w:basedOn w:val="DefaultParagraphFont"/>
+    <w:basedOn w:val="Domylnaczcionkaakapitu"/>
     <w:uiPriority w:val="99"/>
     <w:semiHidden/>
     <w:unhideWhenUsed/>
@@ -9938,10 +10169,10 @@
       <w:szCs w:val="16"/>
     </w:rPr>
   </w:style>
-  <w:style w:type="paragraph" w:styleId="CommentText">
+  <w:style w:type="paragraph" w:styleId="Tekstkomentarza">
     <w:name w:val="annotation text"/>
-    <w:basedOn w:val="Normal"/>
-    <w:link w:val="CommentTextChar"/>
+    <w:basedOn w:val="Normalny"/>
+    <w:link w:val="TekstkomentarzaZnak"/>
     <w:uiPriority w:val="99"/>
     <w:semiHidden/>
     <w:unhideWhenUsed/>
@@ -9954,10 +10185,10 @@
       <w:szCs w:val="20"/>
     </w:rPr>
   </w:style>
-  <w:style w:type="character" w:customStyle="1" w:styleId="CommentTextChar">
-    <w:name w:val="Comment Text Char"/>
-    <w:basedOn w:val="DefaultParagraphFont"/>
-    <w:link w:val="CommentText"/>
+  <w:style w:type="character" w:customStyle="1" w:styleId="TekstkomentarzaZnak">
+    <w:name w:val="Tekst komentarza Znak"/>
+    <w:basedOn w:val="Domylnaczcionkaakapitu"/>
+    <w:link w:val="Tekstkomentarza"/>
     <w:uiPriority w:val="99"/>
     <w:semiHidden/>
     <w:rsid w:val="00E343FD"/>
@@ -9966,11 +10197,11 @@
       <w:szCs w:val="20"/>
     </w:rPr>
   </w:style>
-  <w:style w:type="paragraph" w:styleId="CommentSubject">
+  <w:style w:type="paragraph" w:styleId="Tematkomentarza">
     <w:name w:val="annotation subject"/>
-    <w:basedOn w:val="CommentText"/>
-    <w:next w:val="CommentText"/>
-    <w:link w:val="CommentSubjectChar"/>
+    <w:basedOn w:val="Tekstkomentarza"/>
+    <w:next w:val="Tekstkomentarza"/>
+    <w:link w:val="TematkomentarzaZnak"/>
     <w:uiPriority w:val="99"/>
     <w:semiHidden/>
     <w:unhideWhenUsed/>
@@ -9980,10 +10211,10 @@
       <w:bCs/>
     </w:rPr>
   </w:style>
-  <w:style w:type="character" w:customStyle="1" w:styleId="CommentSubjectChar">
-    <w:name w:val="Comment Subject Char"/>
-    <w:basedOn w:val="CommentTextChar"/>
-    <w:link w:val="CommentSubject"/>
+  <w:style w:type="character" w:customStyle="1" w:styleId="TematkomentarzaZnak">
+    <w:name w:val="Temat komentarza Znak"/>
+    <w:basedOn w:val="TekstkomentarzaZnak"/>
+    <w:link w:val="Tematkomentarza"/>
     <w:uiPriority w:val="99"/>
     <w:semiHidden/>
     <w:rsid w:val="00E343FD"/>
@@ -9994,10 +10225,10 @@
       <w:szCs w:val="20"/>
     </w:rPr>
   </w:style>
-  <w:style w:type="paragraph" w:styleId="BalloonText">
+  <w:style w:type="paragraph" w:styleId="Tekstdymka">
     <w:name w:val="Balloon Text"/>
-    <w:basedOn w:val="Normal"/>
-    <w:link w:val="BalloonTextChar"/>
+    <w:basedOn w:val="Normalny"/>
+    <w:link w:val="TekstdymkaZnak"/>
     <w:uiPriority w:val="99"/>
     <w:semiHidden/>
     <w:unhideWhenUsed/>
@@ -10011,10 +10242,10 @@
       <w:szCs w:val="18"/>
     </w:rPr>
   </w:style>
-  <w:style w:type="character" w:customStyle="1" w:styleId="BalloonTextChar">
-    <w:name w:val="Balloon Text Char"/>
-    <w:basedOn w:val="DefaultParagraphFont"/>
-    <w:link w:val="BalloonText"/>
+  <w:style w:type="character" w:customStyle="1" w:styleId="TekstdymkaZnak">
+    <w:name w:val="Tekst dymka Znak"/>
+    <w:basedOn w:val="Domylnaczcionkaakapitu"/>
+    <w:link w:val="Tekstdymka"/>
     <w:uiPriority w:val="99"/>
     <w:semiHidden/>
     <w:rsid w:val="00E343FD"/>
@@ -10026,7 +10257,7 @@
   </w:style>
   <w:style w:type="character" w:customStyle="1" w:styleId="tlid-translation">
     <w:name w:val="tlid-translation"/>
-    <w:basedOn w:val="DefaultParagraphFont"/>
+    <w:basedOn w:val="Domylnaczcionkaakapitu"/>
     <w:rsid w:val="00E5752B"/>
   </w:style>
 </w:styles>
@@ -10057,7 +10288,7 @@
           </w:pPr>
           <w:r>
             <w:rPr>
-              <w:rStyle w:val="PlaceholderText"/>
+              <w:rStyle w:val="Tekstzastpczy"/>
             </w:rPr>
             <w:t>[Autor]</w:t>
           </w:r>
@@ -10086,7 +10317,7 @@
           </w:pPr>
           <w:r>
             <w:rPr>
-              <w:rStyle w:val="PlaceholderText"/>
+              <w:rStyle w:val="Tekstzastpczy"/>
             </w:rPr>
             <w:t>[Data opublikowania]</w:t>
           </w:r>
@@ -10115,7 +10346,7 @@
           </w:pPr>
           <w:r>
             <w:rPr>
-              <w:rStyle w:val="PlaceholderText"/>
+              <w:rStyle w:val="Tekstzastpczy"/>
             </w:rPr>
             <w:t>[Tytuł]</w:t>
           </w:r>
@@ -10144,7 +10375,7 @@
           </w:pPr>
           <w:r>
             <w:rPr>
-              <w:rStyle w:val="PlaceholderText"/>
+              <w:rStyle w:val="Tekstzastpczy"/>
             </w:rPr>
             <w:t>[Temat]</w:t>
           </w:r>
@@ -10173,7 +10404,7 @@
           </w:pPr>
           <w:r>
             <w:rPr>
-              <w:rStyle w:val="PlaceholderText"/>
+              <w:rStyle w:val="Tekstzastpczy"/>
             </w:rPr>
             <w:t>[Streszczenie]</w:t>
           </w:r>
@@ -10202,7 +10433,7 @@
           </w:pPr>
           <w:r>
             <w:rPr>
-              <w:rStyle w:val="PlaceholderText"/>
+              <w:rStyle w:val="Tekstzastpczy"/>
             </w:rPr>
             <w:t>[Data opublikowania]</w:t>
           </w:r>
@@ -10290,6 +10521,7 @@
     <w:rsid w:val="00A73124"/>
     <w:rsid w:val="00A9423E"/>
     <w:rsid w:val="00A958CE"/>
+    <w:rsid w:val="00D172E1"/>
     <w:rsid w:val="00EB03FE"/>
     <w:rsid w:val="00F22171"/>
   </w:rsids>
@@ -10308,7 +10540,7 @@
   </m:mathPr>
   <w:themeFontLang w:val="pl-PL"/>
   <w:clrSchemeMapping w:bg1="light1" w:t1="dark1" w:bg2="light2" w:t2="dark2" w:accent1="accent1" w:accent2="accent2" w:accent3="accent3" w:accent4="accent4" w:accent5="accent5" w:accent6="accent6" w:hyperlink="hyperlink" w:followedHyperlink="followedHyperlink"/>
-  <w:decimalSymbol w:val=","/>
+  <w:decimalSymbol w:val="."/>
   <w:listSeparator w:val=";"/>
   <w15:chartTrackingRefBased/>
 </w:settings>
@@ -10709,17 +10941,17 @@
     <w:lsdException w:name="Unresolved Mention" w:semiHidden="1" w:unhideWhenUsed="1"/>
     <w:lsdException w:name="Smart Link" w:semiHidden="1" w:unhideWhenUsed="1"/>
   </w:latentStyles>
-  <w:style w:type="paragraph" w:default="1" w:styleId="Normal">
+  <w:style w:type="paragraph" w:default="1" w:styleId="Normalny">
     <w:name w:val="Normal"/>
     <w:qFormat/>
   </w:style>
-  <w:style w:type="character" w:default="1" w:styleId="DefaultParagraphFont">
+  <w:style w:type="character" w:default="1" w:styleId="Domylnaczcionkaakapitu">
     <w:name w:val="Default Paragraph Font"/>
     <w:uiPriority w:val="1"/>
     <w:semiHidden/>
     <w:unhideWhenUsed/>
   </w:style>
-  <w:style w:type="table" w:default="1" w:styleId="TableNormal">
+  <w:style w:type="table" w:default="1" w:styleId="Standardowy">
     <w:name w:val="Normal Table"/>
     <w:uiPriority w:val="99"/>
     <w:semiHidden/>
@@ -10734,15 +10966,15 @@
       </w:tblCellMar>
     </w:tblPr>
   </w:style>
-  <w:style w:type="numbering" w:default="1" w:styleId="NoList">
+  <w:style w:type="numbering" w:default="1" w:styleId="Bezlisty">
     <w:name w:val="No List"/>
     <w:uiPriority w:val="99"/>
     <w:semiHidden/>
     <w:unhideWhenUsed/>
   </w:style>
-  <w:style w:type="character" w:styleId="PlaceholderText">
+  <w:style w:type="character" w:styleId="Tekstzastpczy">
     <w:name w:val="Placeholder Text"/>
-    <w:basedOn w:val="DefaultParagraphFont"/>
+    <w:basedOn w:val="Domylnaczcionkaakapitu"/>
     <w:uiPriority w:val="99"/>
     <w:semiHidden/>
     <w:rPr>
@@ -11090,12 +11322,7 @@
 </file>
 
 <file path=customXml/item3.xml><?xml version="1.0" encoding="utf-8"?>
-<?mso-contentType ?>
-<FormTemplates xmlns="http://schemas.microsoft.com/sharepoint/v3/contenttype/forms">
-  <Display>DocumentLibraryForm</Display>
-  <Edit>DocumentLibraryForm</Edit>
-  <New>DocumentLibraryForm</New>
-</FormTemplates>
+<b:Sources xmlns:b="http://schemas.openxmlformats.org/officeDocument/2006/bibliography" xmlns="http://schemas.openxmlformats.org/officeDocument/2006/bibliography" SelectedStyle="\APASixthEditionOfficeOnline.xsl" StyleName="APA" Version="6"/>
 </file>
 
 <file path=customXml/item4.xml><?xml version="1.0" encoding="utf-8"?>
@@ -11308,7 +11535,12 @@
 </file>
 
 <file path=customXml/item5.xml><?xml version="1.0" encoding="utf-8"?>
-<b:Sources xmlns:b="http://schemas.openxmlformats.org/officeDocument/2006/bibliography" xmlns="http://schemas.openxmlformats.org/officeDocument/2006/bibliography" SelectedStyle="\APASixthEditionOfficeOnline.xsl" StyleName="APA" Version="6"/>
+<?mso-contentType ?>
+<FormTemplates xmlns="http://schemas.microsoft.com/sharepoint/v3/contenttype/forms">
+  <Display>DocumentLibraryForm</Display>
+  <Edit>DocumentLibraryForm</Edit>
+  <New>DocumentLibraryForm</New>
+</FormTemplates>
 </file>
 
 <file path=customXml/itemProps1.xml><?xml version="1.0" encoding="utf-8"?>
@@ -11329,9 +11561,9 @@
 </file>
 
 <file path=customXml/itemProps3.xml><?xml version="1.0" encoding="utf-8"?>
-<ds:datastoreItem xmlns:ds="http://schemas.openxmlformats.org/officeDocument/2006/customXml" ds:itemID="{D099897F-5AFE-42DE-A4C7-12715A2ECD9E}">
+<ds:datastoreItem xmlns:ds="http://schemas.openxmlformats.org/officeDocument/2006/customXml" ds:itemID="{720ABB92-1F09-48B2-A9D5-15B90ADF4BAA}">
   <ds:schemaRefs>
-    <ds:schemaRef ds:uri="http://schemas.microsoft.com/sharepoint/v3/contenttype/forms"/>
+    <ds:schemaRef ds:uri="http://schemas.openxmlformats.org/officeDocument/2006/bibliography"/>
   </ds:schemaRefs>
 </ds:datastoreItem>
 </file>
@@ -11356,9 +11588,9 @@
 </file>
 
 <file path=customXml/itemProps5.xml><?xml version="1.0" encoding="utf-8"?>
-<ds:datastoreItem xmlns:ds="http://schemas.openxmlformats.org/officeDocument/2006/customXml" ds:itemID="{720ABB92-1F09-48B2-A9D5-15B90ADF4BAA}">
+<ds:datastoreItem xmlns:ds="http://schemas.openxmlformats.org/officeDocument/2006/customXml" ds:itemID="{D099897F-5AFE-42DE-A4C7-12715A2ECD9E}">
   <ds:schemaRefs>
-    <ds:schemaRef ds:uri="http://schemas.openxmlformats.org/officeDocument/2006/bibliography"/>
+    <ds:schemaRef ds:uri="http://schemas.microsoft.com/sharepoint/v3/contenttype/forms"/>
   </ds:schemaRefs>
 </ds:datastoreItem>
 </file>
</xml_diff>